<commit_message>
App demo: sign in and signup
</commit_message>
<xml_diff>
--- a/Aerospike Document/Aerospike.docx
+++ b/Aerospike Document/Aerospike.docx
@@ -13199,6 +13199,1063 @@
       </w:pPr>
       <w:r>
         <w:lastRenderedPageBreak/>
+        <w:t xml:space="preserve">Thao </w:t>
+      </w:r>
+      <w:proofErr w:type="spellStart"/>
+      <w:r>
+        <w:t>tác</w:t>
+      </w:r>
+      <w:proofErr w:type="spellEnd"/>
+      <w:r>
+        <w:t xml:space="preserve"> </w:t>
+      </w:r>
+      <w:proofErr w:type="spellStart"/>
+      <w:r>
+        <w:t>với</w:t>
+      </w:r>
+      <w:proofErr w:type="spellEnd"/>
+      <w:r>
+        <w:t xml:space="preserve"> Aerospike </w:t>
+      </w:r>
+      <w:proofErr w:type="spellStart"/>
+      <w:r>
+        <w:t>bằng</w:t>
+      </w:r>
+      <w:proofErr w:type="spellEnd"/>
+      <w:r>
+        <w:t xml:space="preserve"> </w:t>
+      </w:r>
+      <w:proofErr w:type="spellStart"/>
+      <w:r>
+        <w:t>AQL</w:t>
+      </w:r>
+      <w:proofErr w:type="spellEnd"/>
+      <w:r>
+        <w:t xml:space="preserve"> (Aerospike Query Language):</w:t>
+      </w:r>
+    </w:p>
+    <w:p>
+      <w:pPr>
+        <w:pStyle w:val="oancuaDanhsach"/>
+        <w:numPr>
+          <w:ilvl w:val="0"/>
+          <w:numId w:val="10"/>
+        </w:numPr>
+      </w:pPr>
+      <w:proofErr w:type="spellStart"/>
+      <w:r>
+        <w:t>Thêm</w:t>
+      </w:r>
+      <w:proofErr w:type="spellEnd"/>
+      <w:r>
+        <w:t xml:space="preserve"> 1 record:</w:t>
+      </w:r>
+    </w:p>
+    <w:p>
+      <w:pPr>
+        <w:pStyle w:val="oancuaDanhsach"/>
+      </w:pPr>
+      <w:proofErr w:type="spellStart"/>
+      <w:r>
+        <w:t>Ví</w:t>
+      </w:r>
+      <w:proofErr w:type="spellEnd"/>
+      <w:r>
+        <w:t xml:space="preserve"> </w:t>
+      </w:r>
+      <w:proofErr w:type="spellStart"/>
+      <w:r>
+        <w:t>dụ</w:t>
+      </w:r>
+      <w:proofErr w:type="spellEnd"/>
+      <w:r>
+        <w:t xml:space="preserve">: </w:t>
+      </w:r>
+      <w:proofErr w:type="spellStart"/>
+      <w:r>
+        <w:t>Thêm</w:t>
+      </w:r>
+      <w:proofErr w:type="spellEnd"/>
+      <w:r>
+        <w:t xml:space="preserve"> </w:t>
+      </w:r>
+      <w:proofErr w:type="spellStart"/>
+      <w:r>
+        <w:t>một</w:t>
+      </w:r>
+      <w:proofErr w:type="spellEnd"/>
+      <w:r>
+        <w:t xml:space="preserve"> </w:t>
+      </w:r>
+      <w:proofErr w:type="spellStart"/>
+      <w:r>
+        <w:t>tài</w:t>
+      </w:r>
+      <w:proofErr w:type="spellEnd"/>
+      <w:r>
+        <w:t xml:space="preserve"> </w:t>
+      </w:r>
+      <w:proofErr w:type="spellStart"/>
+      <w:r>
+        <w:t>khoản</w:t>
+      </w:r>
+      <w:proofErr w:type="spellEnd"/>
+      <w:r>
+        <w:t xml:space="preserve"> </w:t>
+      </w:r>
+      <w:proofErr w:type="spellStart"/>
+      <w:r>
+        <w:t>mới</w:t>
+      </w:r>
+      <w:proofErr w:type="spellEnd"/>
+      <w:r>
+        <w:t xml:space="preserve"> (</w:t>
+      </w:r>
+      <w:proofErr w:type="spellStart"/>
+      <w:r>
+        <w:t>thêm</w:t>
+      </w:r>
+      <w:proofErr w:type="spellEnd"/>
+      <w:r>
+        <w:t xml:space="preserve"> 1 record </w:t>
+      </w:r>
+      <w:proofErr w:type="spellStart"/>
+      <w:r>
+        <w:t>vào</w:t>
+      </w:r>
+      <w:proofErr w:type="spellEnd"/>
+      <w:r>
+        <w:t xml:space="preserve"> namespace test, set </w:t>
+      </w:r>
+      <w:proofErr w:type="spellStart"/>
+      <w:r>
+        <w:t>users_information</w:t>
+      </w:r>
+      <w:proofErr w:type="spellEnd"/>
+      <w:r>
+        <w:t>):</w:t>
+      </w:r>
+    </w:p>
+    <w:p>
+      <w:pPr>
+        <w:pStyle w:val="oancuaDanhsach"/>
+      </w:pPr>
+      <w:r>
+        <w:t xml:space="preserve">Insert into </w:t>
+      </w:r>
+      <w:proofErr w:type="spellStart"/>
+      <w:proofErr w:type="gramStart"/>
+      <w:r>
+        <w:t>test.</w:t>
+      </w:r>
+      <w:r>
+        <w:t>users</w:t>
+      </w:r>
+      <w:proofErr w:type="gramEnd"/>
+      <w:r>
+        <w:t>_information</w:t>
+      </w:r>
+      <w:proofErr w:type="spellEnd"/>
+      <w:r>
+        <w:t xml:space="preserve"> (PK, </w:t>
+      </w:r>
+      <w:proofErr w:type="spellStart"/>
+      <w:r>
+        <w:t>fullname</w:t>
+      </w:r>
+      <w:proofErr w:type="spellEnd"/>
+      <w:r>
+        <w:t>, password, email, country) VALUES (‘</w:t>
+      </w:r>
+      <w:proofErr w:type="spellStart"/>
+      <w:r>
+        <w:t>longmydu</w:t>
+      </w:r>
+      <w:proofErr w:type="spellEnd"/>
+      <w:r>
+        <w:t>’, ‘Long My Du’, ‘</w:t>
+      </w:r>
+      <w:proofErr w:type="spellStart"/>
+      <w:r>
+        <w:t>passcuatoi</w:t>
+      </w:r>
+      <w:proofErr w:type="spellEnd"/>
+      <w:r>
+        <w:t>’, ‘longmydu@gmail.com’, ‘Vietnam’)</w:t>
+      </w:r>
+    </w:p>
+    <w:p>
+      <w:pPr>
+        <w:pStyle w:val="oancuaDanhsach"/>
+      </w:pPr>
+      <w:r>
+        <w:drawing>
+          <wp:inline distT="0" distB="0" distL="0" distR="0" wp14:anchorId="6AC905CF" wp14:editId="5B38AF06">
+            <wp:extent cx="5943600" cy="647065"/>
+            <wp:effectExtent l="0" t="0" r="0" b="635"/>
+            <wp:docPr id="21" name="Hình ảnh 21" descr="Ảnh có chứa văn bản&#10;&#10;Mô tả được tạo tự động"/>
+            <wp:cNvGraphicFramePr>
+              <a:graphicFrameLocks xmlns:a="http://schemas.openxmlformats.org/drawingml/2006/main" noChangeAspect="1"/>
+            </wp:cNvGraphicFramePr>
+            <a:graphic xmlns:a="http://schemas.openxmlformats.org/drawingml/2006/main">
+              <a:graphicData uri="http://schemas.openxmlformats.org/drawingml/2006/picture">
+                <pic:pic xmlns:pic="http://schemas.openxmlformats.org/drawingml/2006/picture">
+                  <pic:nvPicPr>
+                    <pic:cNvPr id="21" name="Hình ảnh 21" descr="Ảnh có chứa văn bản&#10;&#10;Mô tả được tạo tự động"/>
+                    <pic:cNvPicPr/>
+                  </pic:nvPicPr>
+                  <pic:blipFill>
+                    <a:blip r:embed="rId22"/>
+                    <a:stretch>
+                      <a:fillRect/>
+                    </a:stretch>
+                  </pic:blipFill>
+                  <pic:spPr>
+                    <a:xfrm>
+                      <a:off x="0" y="0"/>
+                      <a:ext cx="5943600" cy="647065"/>
+                    </a:xfrm>
+                    <a:prstGeom prst="rect">
+                      <a:avLst/>
+                    </a:prstGeom>
+                  </pic:spPr>
+                </pic:pic>
+              </a:graphicData>
+            </a:graphic>
+          </wp:inline>
+        </w:drawing>
+      </w:r>
+    </w:p>
+    <w:p>
+      <w:pPr>
+        <w:pStyle w:val="oancuaDanhsach"/>
+        <w:numPr>
+          <w:ilvl w:val="0"/>
+          <w:numId w:val="10"/>
+        </w:numPr>
+      </w:pPr>
+      <w:proofErr w:type="spellStart"/>
+      <w:r>
+        <w:t>Truy</w:t>
+      </w:r>
+      <w:proofErr w:type="spellEnd"/>
+      <w:r>
+        <w:t xml:space="preserve"> </w:t>
+      </w:r>
+      <w:proofErr w:type="spellStart"/>
+      <w:r>
+        <w:t>vấn</w:t>
+      </w:r>
+      <w:proofErr w:type="spellEnd"/>
+      <w:r>
+        <w:t>:</w:t>
+      </w:r>
+    </w:p>
+    <w:p>
+      <w:pPr>
+        <w:pStyle w:val="oancuaDanhsach"/>
+      </w:pPr>
+      <w:proofErr w:type="spellStart"/>
+      <w:r>
+        <w:t>Ví</w:t>
+      </w:r>
+      <w:proofErr w:type="spellEnd"/>
+      <w:r>
+        <w:t xml:space="preserve"> </w:t>
+      </w:r>
+      <w:proofErr w:type="spellStart"/>
+      <w:r>
+        <w:t>dụ</w:t>
+      </w:r>
+      <w:proofErr w:type="spellEnd"/>
+      <w:r>
+        <w:t xml:space="preserve">: </w:t>
+      </w:r>
+      <w:proofErr w:type="spellStart"/>
+      <w:r>
+        <w:t>Lấy</w:t>
+      </w:r>
+      <w:proofErr w:type="spellEnd"/>
+      <w:r>
+        <w:t xml:space="preserve"> ra </w:t>
+      </w:r>
+      <w:proofErr w:type="spellStart"/>
+      <w:r>
+        <w:t>thông</w:t>
+      </w:r>
+      <w:proofErr w:type="spellEnd"/>
+      <w:r>
+        <w:t xml:space="preserve"> tin </w:t>
+      </w:r>
+      <w:proofErr w:type="spellStart"/>
+      <w:r>
+        <w:t>tất</w:t>
+      </w:r>
+      <w:proofErr w:type="spellEnd"/>
+      <w:r>
+        <w:t xml:space="preserve"> </w:t>
+      </w:r>
+      <w:proofErr w:type="spellStart"/>
+      <w:r>
+        <w:t>cả</w:t>
+      </w:r>
+      <w:proofErr w:type="spellEnd"/>
+      <w:r>
+        <w:t xml:space="preserve"> </w:t>
+      </w:r>
+      <w:proofErr w:type="spellStart"/>
+      <w:r>
+        <w:t>tài</w:t>
+      </w:r>
+      <w:proofErr w:type="spellEnd"/>
+      <w:r>
+        <w:t xml:space="preserve"> </w:t>
+      </w:r>
+      <w:proofErr w:type="spellStart"/>
+      <w:r>
+        <w:t>khoản</w:t>
+      </w:r>
+      <w:proofErr w:type="spellEnd"/>
+      <w:r>
+        <w:t xml:space="preserve"> (</w:t>
+      </w:r>
+      <w:proofErr w:type="spellStart"/>
+      <w:r>
+        <w:t>xem</w:t>
+      </w:r>
+      <w:proofErr w:type="spellEnd"/>
+      <w:r>
+        <w:t xml:space="preserve"> </w:t>
+      </w:r>
+      <w:proofErr w:type="spellStart"/>
+      <w:r>
+        <w:t>tất</w:t>
+      </w:r>
+      <w:proofErr w:type="spellEnd"/>
+      <w:r>
+        <w:t xml:space="preserve"> </w:t>
+      </w:r>
+      <w:proofErr w:type="spellStart"/>
+      <w:r>
+        <w:t>cả</w:t>
+      </w:r>
+      <w:proofErr w:type="spellEnd"/>
+      <w:r>
+        <w:t xml:space="preserve"> record </w:t>
+      </w:r>
+      <w:proofErr w:type="spellStart"/>
+      <w:r>
+        <w:t>trong</w:t>
+      </w:r>
+      <w:proofErr w:type="spellEnd"/>
+      <w:r>
+        <w:t xml:space="preserve"> </w:t>
+      </w:r>
+      <w:r>
+        <w:t xml:space="preserve">namespace test, set </w:t>
+      </w:r>
+      <w:proofErr w:type="spellStart"/>
+      <w:r>
+        <w:t>users_information</w:t>
+      </w:r>
+      <w:proofErr w:type="spellEnd"/>
+      <w:r>
+        <w:t>):</w:t>
+      </w:r>
+    </w:p>
+    <w:p>
+      <w:pPr>
+        <w:pStyle w:val="oancuaDanhsach"/>
+      </w:pPr>
+      <w:r>
+        <w:t xml:space="preserve">Select * from </w:t>
+      </w:r>
+      <w:proofErr w:type="spellStart"/>
+      <w:proofErr w:type="gramStart"/>
+      <w:r>
+        <w:t>test.users</w:t>
+      </w:r>
+      <w:proofErr w:type="gramEnd"/>
+      <w:r>
+        <w:t>_information</w:t>
+      </w:r>
+      <w:proofErr w:type="spellEnd"/>
+    </w:p>
+    <w:p>
+      <w:pPr>
+        <w:pStyle w:val="oancuaDanhsach"/>
+      </w:pPr>
+      <w:r>
+        <w:drawing>
+          <wp:inline distT="0" distB="0" distL="0" distR="0" wp14:anchorId="15CD0E71" wp14:editId="76AFC2A4">
+            <wp:extent cx="5163271" cy="1486107"/>
+            <wp:effectExtent l="0" t="0" r="0" b="0"/>
+            <wp:docPr id="22" name="Hình ảnh 22" descr="Ảnh có chứa văn bản&#10;&#10;Mô tả được tạo tự động"/>
+            <wp:cNvGraphicFramePr>
+              <a:graphicFrameLocks xmlns:a="http://schemas.openxmlformats.org/drawingml/2006/main" noChangeAspect="1"/>
+            </wp:cNvGraphicFramePr>
+            <a:graphic xmlns:a="http://schemas.openxmlformats.org/drawingml/2006/main">
+              <a:graphicData uri="http://schemas.openxmlformats.org/drawingml/2006/picture">
+                <pic:pic xmlns:pic="http://schemas.openxmlformats.org/drawingml/2006/picture">
+                  <pic:nvPicPr>
+                    <pic:cNvPr id="22" name="Hình ảnh 22" descr="Ảnh có chứa văn bản&#10;&#10;Mô tả được tạo tự động"/>
+                    <pic:cNvPicPr/>
+                  </pic:nvPicPr>
+                  <pic:blipFill>
+                    <a:blip r:embed="rId23"/>
+                    <a:stretch>
+                      <a:fillRect/>
+                    </a:stretch>
+                  </pic:blipFill>
+                  <pic:spPr>
+                    <a:xfrm>
+                      <a:off x="0" y="0"/>
+                      <a:ext cx="5163271" cy="1486107"/>
+                    </a:xfrm>
+                    <a:prstGeom prst="rect">
+                      <a:avLst/>
+                    </a:prstGeom>
+                  </pic:spPr>
+                </pic:pic>
+              </a:graphicData>
+            </a:graphic>
+          </wp:inline>
+        </w:drawing>
+      </w:r>
+    </w:p>
+    <w:p>
+      <w:pPr>
+        <w:pStyle w:val="oancuaDanhsach"/>
+        <w:numPr>
+          <w:ilvl w:val="0"/>
+          <w:numId w:val="10"/>
+        </w:numPr>
+      </w:pPr>
+      <w:proofErr w:type="spellStart"/>
+      <w:r>
+        <w:t>Xóa</w:t>
+      </w:r>
+      <w:proofErr w:type="spellEnd"/>
+      <w:r>
+        <w:t xml:space="preserve"> 1 record:</w:t>
+      </w:r>
+    </w:p>
+    <w:p>
+      <w:pPr>
+        <w:pStyle w:val="oancuaDanhsach"/>
+      </w:pPr>
+      <w:proofErr w:type="spellStart"/>
+      <w:r>
+        <w:t>Ví</w:t>
+      </w:r>
+      <w:proofErr w:type="spellEnd"/>
+      <w:r>
+        <w:t xml:space="preserve"> </w:t>
+      </w:r>
+      <w:proofErr w:type="spellStart"/>
+      <w:r>
+        <w:t>dụ</w:t>
+      </w:r>
+      <w:proofErr w:type="spellEnd"/>
+      <w:r>
+        <w:t xml:space="preserve">: </w:t>
+      </w:r>
+      <w:proofErr w:type="spellStart"/>
+      <w:r>
+        <w:t>Xóa</w:t>
+      </w:r>
+      <w:proofErr w:type="spellEnd"/>
+      <w:r>
+        <w:t xml:space="preserve"> </w:t>
+      </w:r>
+      <w:proofErr w:type="spellStart"/>
+      <w:r>
+        <w:t>một</w:t>
+      </w:r>
+      <w:proofErr w:type="spellEnd"/>
+      <w:r>
+        <w:t xml:space="preserve"> </w:t>
+      </w:r>
+      <w:proofErr w:type="spellStart"/>
+      <w:r>
+        <w:t>tài</w:t>
+      </w:r>
+      <w:proofErr w:type="spellEnd"/>
+      <w:r>
+        <w:t xml:space="preserve"> </w:t>
+      </w:r>
+      <w:proofErr w:type="spellStart"/>
+      <w:r>
+        <w:t>khoản</w:t>
+      </w:r>
+      <w:proofErr w:type="spellEnd"/>
+      <w:r>
+        <w:t xml:space="preserve"> (</w:t>
+      </w:r>
+      <w:proofErr w:type="spellStart"/>
+      <w:r>
+        <w:t>xóa</w:t>
+      </w:r>
+      <w:proofErr w:type="spellEnd"/>
+      <w:r>
+        <w:t xml:space="preserve"> 1 record </w:t>
+      </w:r>
+      <w:proofErr w:type="spellStart"/>
+      <w:r>
+        <w:t>trong</w:t>
+      </w:r>
+      <w:proofErr w:type="spellEnd"/>
+      <w:r>
+        <w:t xml:space="preserve"> namespace test, set </w:t>
+      </w:r>
+      <w:proofErr w:type="spellStart"/>
+      <w:r>
+        <w:t>users_information</w:t>
+      </w:r>
+      <w:proofErr w:type="spellEnd"/>
+      <w:r>
+        <w:t xml:space="preserve">, </w:t>
+      </w:r>
+      <w:proofErr w:type="spellStart"/>
+      <w:r>
+        <w:t>có</w:t>
+      </w:r>
+      <w:proofErr w:type="spellEnd"/>
+      <w:r>
+        <w:t xml:space="preserve"> </w:t>
+      </w:r>
+      <w:proofErr w:type="spellStart"/>
+      <w:r>
+        <w:t>tên</w:t>
+      </w:r>
+      <w:proofErr w:type="spellEnd"/>
+      <w:r>
+        <w:t xml:space="preserve"> </w:t>
+      </w:r>
+      <w:proofErr w:type="spellStart"/>
+      <w:r>
+        <w:t>tài</w:t>
+      </w:r>
+      <w:proofErr w:type="spellEnd"/>
+      <w:r>
+        <w:t xml:space="preserve"> </w:t>
+      </w:r>
+      <w:proofErr w:type="spellStart"/>
+      <w:r>
+        <w:t>khoản</w:t>
+      </w:r>
+      <w:proofErr w:type="spellEnd"/>
+      <w:r>
+        <w:t xml:space="preserve"> </w:t>
+      </w:r>
+      <w:proofErr w:type="spellStart"/>
+      <w:r>
+        <w:t>cũng</w:t>
+      </w:r>
+      <w:proofErr w:type="spellEnd"/>
+      <w:r>
+        <w:t xml:space="preserve"> </w:t>
+      </w:r>
+      <w:proofErr w:type="spellStart"/>
+      <w:r>
+        <w:t>như</w:t>
+      </w:r>
+      <w:proofErr w:type="spellEnd"/>
+      <w:r>
+        <w:t xml:space="preserve"> key </w:t>
+      </w:r>
+      <w:proofErr w:type="spellStart"/>
+      <w:r>
+        <w:t>là</w:t>
+      </w:r>
+      <w:proofErr w:type="spellEnd"/>
+      <w:r>
+        <w:t xml:space="preserve"> ‘</w:t>
+      </w:r>
+      <w:proofErr w:type="spellStart"/>
+      <w:r>
+        <w:t>longmydu</w:t>
+      </w:r>
+      <w:proofErr w:type="spellEnd"/>
+      <w:r>
+        <w:t>’</w:t>
+      </w:r>
+      <w:r>
+        <w:t>):</w:t>
+      </w:r>
+    </w:p>
+    <w:p>
+      <w:pPr>
+        <w:pStyle w:val="oancuaDanhsach"/>
+      </w:pPr>
+      <w:r>
+        <w:t xml:space="preserve">Delete from </w:t>
+      </w:r>
+      <w:proofErr w:type="spellStart"/>
+      <w:proofErr w:type="gramStart"/>
+      <w:r>
+        <w:t>test.users</w:t>
+      </w:r>
+      <w:proofErr w:type="gramEnd"/>
+      <w:r>
+        <w:t>_information</w:t>
+      </w:r>
+      <w:proofErr w:type="spellEnd"/>
+      <w:r>
+        <w:t xml:space="preserve"> where PK = '</w:t>
+      </w:r>
+      <w:proofErr w:type="spellStart"/>
+      <w:r>
+        <w:t>longmydu</w:t>
+      </w:r>
+      <w:proofErr w:type="spellEnd"/>
+      <w:r>
+        <w:t xml:space="preserve">' </w:t>
+      </w:r>
+      <w:r>
+        <w:drawing>
+          <wp:inline distT="0" distB="0" distL="0" distR="0" wp14:anchorId="380D8FE0" wp14:editId="7B5561F5">
+            <wp:extent cx="4734586" cy="381053"/>
+            <wp:effectExtent l="0" t="0" r="8890" b="0"/>
+            <wp:docPr id="19" name="Hình ảnh 19"/>
+            <wp:cNvGraphicFramePr>
+              <a:graphicFrameLocks xmlns:a="http://schemas.openxmlformats.org/drawingml/2006/main" noChangeAspect="1"/>
+            </wp:cNvGraphicFramePr>
+            <a:graphic xmlns:a="http://schemas.openxmlformats.org/drawingml/2006/main">
+              <a:graphicData uri="http://schemas.openxmlformats.org/drawingml/2006/picture">
+                <pic:pic xmlns:pic="http://schemas.openxmlformats.org/drawingml/2006/picture">
+                  <pic:nvPicPr>
+                    <pic:cNvPr id="1" name=""/>
+                    <pic:cNvPicPr/>
+                  </pic:nvPicPr>
+                  <pic:blipFill>
+                    <a:blip r:embed="rId24"/>
+                    <a:stretch>
+                      <a:fillRect/>
+                    </a:stretch>
+                  </pic:blipFill>
+                  <pic:spPr>
+                    <a:xfrm>
+                      <a:off x="0" y="0"/>
+                      <a:ext cx="4734586" cy="381053"/>
+                    </a:xfrm>
+                    <a:prstGeom prst="rect">
+                      <a:avLst/>
+                    </a:prstGeom>
+                  </pic:spPr>
+                </pic:pic>
+              </a:graphicData>
+            </a:graphic>
+          </wp:inline>
+        </w:drawing>
+      </w:r>
+    </w:p>
+    <w:p>
+      <w:pPr>
+        <w:pStyle w:val="oancuaDanhsach"/>
+        <w:numPr>
+          <w:ilvl w:val="0"/>
+          <w:numId w:val="10"/>
+        </w:numPr>
+      </w:pPr>
+      <w:proofErr w:type="spellStart"/>
+      <w:r>
+        <w:t>Sửa</w:t>
+      </w:r>
+      <w:proofErr w:type="spellEnd"/>
+      <w:r>
+        <w:t xml:space="preserve"> 1 bins </w:t>
+      </w:r>
+      <w:proofErr w:type="spellStart"/>
+      <w:r>
+        <w:t>trong</w:t>
+      </w:r>
+      <w:proofErr w:type="spellEnd"/>
+      <w:r>
+        <w:t xml:space="preserve"> record</w:t>
+      </w:r>
+    </w:p>
+    <w:p>
+      <w:pPr>
+        <w:pStyle w:val="oancuaDanhsach"/>
+      </w:pPr>
+      <w:proofErr w:type="spellStart"/>
+      <w:r>
+        <w:t>Ví</w:t>
+      </w:r>
+      <w:proofErr w:type="spellEnd"/>
+      <w:r>
+        <w:t xml:space="preserve"> </w:t>
+      </w:r>
+      <w:proofErr w:type="spellStart"/>
+      <w:r>
+        <w:t>dụ</w:t>
+      </w:r>
+      <w:proofErr w:type="spellEnd"/>
+      <w:r>
+        <w:t xml:space="preserve">: </w:t>
+      </w:r>
+      <w:proofErr w:type="spellStart"/>
+      <w:r>
+        <w:t>Thay</w:t>
+      </w:r>
+      <w:proofErr w:type="spellEnd"/>
+      <w:r>
+        <w:t xml:space="preserve"> </w:t>
+      </w:r>
+      <w:proofErr w:type="spellStart"/>
+      <w:r>
+        <w:t>đổi</w:t>
+      </w:r>
+      <w:proofErr w:type="spellEnd"/>
+      <w:r>
+        <w:t xml:space="preserve"> </w:t>
+      </w:r>
+      <w:proofErr w:type="spellStart"/>
+      <w:r>
+        <w:t>mật</w:t>
+      </w:r>
+      <w:proofErr w:type="spellEnd"/>
+      <w:r>
+        <w:t xml:space="preserve"> </w:t>
+      </w:r>
+      <w:proofErr w:type="spellStart"/>
+      <w:r>
+        <w:t>khẩu</w:t>
+      </w:r>
+      <w:proofErr w:type="spellEnd"/>
+      <w:r>
+        <w:t xml:space="preserve"> </w:t>
+      </w:r>
+      <w:proofErr w:type="spellStart"/>
+      <w:r>
+        <w:t>của</w:t>
+      </w:r>
+      <w:proofErr w:type="spellEnd"/>
+      <w:r>
+        <w:t xml:space="preserve"> </w:t>
+      </w:r>
+      <w:proofErr w:type="spellStart"/>
+      <w:r>
+        <w:t>tài</w:t>
+      </w:r>
+      <w:proofErr w:type="spellEnd"/>
+      <w:r>
+        <w:t xml:space="preserve"> </w:t>
+      </w:r>
+      <w:proofErr w:type="spellStart"/>
+      <w:r>
+        <w:t>khoản</w:t>
+      </w:r>
+      <w:proofErr w:type="spellEnd"/>
+    </w:p>
+    <w:p>
+      <w:pPr>
+        <w:pStyle w:val="oancuaDanhsach"/>
+      </w:pPr>
+      <w:r>
+        <w:t xml:space="preserve">Insert into </w:t>
+      </w:r>
+      <w:proofErr w:type="spellStart"/>
+      <w:proofErr w:type="gramStart"/>
+      <w:r>
+        <w:t>test.users</w:t>
+      </w:r>
+      <w:proofErr w:type="gramEnd"/>
+      <w:r>
+        <w:t>_information</w:t>
+      </w:r>
+      <w:proofErr w:type="spellEnd"/>
+      <w:r>
+        <w:t xml:space="preserve"> (PK, password) VALUES ('</w:t>
+      </w:r>
+      <w:proofErr w:type="spellStart"/>
+      <w:r>
+        <w:t>longmydu</w:t>
+      </w:r>
+      <w:proofErr w:type="spellEnd"/>
+      <w:r>
+        <w:t>', '</w:t>
+      </w:r>
+      <w:proofErr w:type="spellStart"/>
+      <w:r>
+        <w:t>passmoicuatoi</w:t>
+      </w:r>
+      <w:proofErr w:type="spellEnd"/>
+      <w:r>
+        <w:t>')</w:t>
+      </w:r>
+    </w:p>
+    <w:p>
+      <w:pPr>
+        <w:pStyle w:val="oancuaDanhsach"/>
+      </w:pPr>
+      <w:r>
+        <w:drawing>
+          <wp:inline distT="0" distB="0" distL="0" distR="0" wp14:anchorId="66144D47" wp14:editId="685121BD">
+            <wp:extent cx="5943600" cy="1987550"/>
+            <wp:effectExtent l="0" t="0" r="0" b="0"/>
+            <wp:docPr id="23" name="Hình ảnh 23" descr="Ảnh có chứa văn bản&#10;&#10;Mô tả được tạo tự động"/>
+            <wp:cNvGraphicFramePr>
+              <a:graphicFrameLocks xmlns:a="http://schemas.openxmlformats.org/drawingml/2006/main" noChangeAspect="1"/>
+            </wp:cNvGraphicFramePr>
+            <a:graphic xmlns:a="http://schemas.openxmlformats.org/drawingml/2006/main">
+              <a:graphicData uri="http://schemas.openxmlformats.org/drawingml/2006/picture">
+                <pic:pic xmlns:pic="http://schemas.openxmlformats.org/drawingml/2006/picture">
+                  <pic:nvPicPr>
+                    <pic:cNvPr id="23" name="Hình ảnh 23" descr="Ảnh có chứa văn bản&#10;&#10;Mô tả được tạo tự động"/>
+                    <pic:cNvPicPr/>
+                  </pic:nvPicPr>
+                  <pic:blipFill>
+                    <a:blip r:embed="rId25"/>
+                    <a:stretch>
+                      <a:fillRect/>
+                    </a:stretch>
+                  </pic:blipFill>
+                  <pic:spPr>
+                    <a:xfrm>
+                      <a:off x="0" y="0"/>
+                      <a:ext cx="5943600" cy="1987550"/>
+                    </a:xfrm>
+                    <a:prstGeom prst="rect">
+                      <a:avLst/>
+                    </a:prstGeom>
+                  </pic:spPr>
+                </pic:pic>
+              </a:graphicData>
+            </a:graphic>
+          </wp:inline>
+        </w:drawing>
+      </w:r>
+    </w:p>
+    <w:p>
+      <w:pPr>
+        <w:ind w:left="360"/>
+      </w:pPr>
+    </w:p>
+    <w:p>
+      <w:pPr>
+        <w:ind w:left="360"/>
+      </w:pPr>
+      <w:r>
+        <w:br w:type="page"/>
+      </w:r>
+    </w:p>
+    <w:p>
+      <w:r>
+        <w:lastRenderedPageBreak/>
+        <w:t xml:space="preserve">App </w:t>
+      </w:r>
+      <w:proofErr w:type="spellStart"/>
+      <w:r>
+        <w:t>mô</w:t>
+      </w:r>
+      <w:proofErr w:type="spellEnd"/>
+      <w:r>
+        <w:t xml:space="preserve"> </w:t>
+      </w:r>
+      <w:proofErr w:type="spellStart"/>
+      <w:r>
+        <w:t>phỏng</w:t>
+      </w:r>
+      <w:proofErr w:type="spellEnd"/>
+      <w:r>
+        <w:t xml:space="preserve">: </w:t>
+      </w:r>
+      <w:proofErr w:type="spellStart"/>
+      <w:r>
+        <w:t>Ứng</w:t>
+      </w:r>
+      <w:proofErr w:type="spellEnd"/>
+      <w:r>
+        <w:t xml:space="preserve"> </w:t>
+      </w:r>
+      <w:proofErr w:type="spellStart"/>
+      <w:r>
+        <w:t>dụng</w:t>
+      </w:r>
+      <w:proofErr w:type="spellEnd"/>
+      <w:r>
+        <w:t xml:space="preserve"> </w:t>
+      </w:r>
+      <w:proofErr w:type="spellStart"/>
+      <w:r>
+        <w:t>lưu</w:t>
+      </w:r>
+      <w:proofErr w:type="spellEnd"/>
+      <w:r>
+        <w:t xml:space="preserve"> </w:t>
+      </w:r>
+      <w:proofErr w:type="spellStart"/>
+      <w:r>
+        <w:t>trữ</w:t>
+      </w:r>
+      <w:proofErr w:type="spellEnd"/>
+      <w:r>
+        <w:t xml:space="preserve"> </w:t>
+      </w:r>
+      <w:proofErr w:type="spellStart"/>
+      <w:r>
+        <w:t>hình</w:t>
+      </w:r>
+      <w:proofErr w:type="spellEnd"/>
+      <w:r>
+        <w:t xml:space="preserve"> </w:t>
+      </w:r>
+      <w:proofErr w:type="spellStart"/>
+      <w:r>
+        <w:t>ảnh</w:t>
+      </w:r>
+      <w:proofErr w:type="spellEnd"/>
+      <w:r>
+        <w:t>.</w:t>
+      </w:r>
+    </w:p>
+    <w:p>
+      <w:proofErr w:type="spellStart"/>
+      <w:r>
+        <w:t>Chức</w:t>
+      </w:r>
+      <w:proofErr w:type="spellEnd"/>
+      <w:r>
+        <w:t xml:space="preserve"> </w:t>
+      </w:r>
+      <w:proofErr w:type="spellStart"/>
+      <w:r>
+        <w:t>năng</w:t>
+      </w:r>
+      <w:proofErr w:type="spellEnd"/>
+      <w:r>
+        <w:t xml:space="preserve">: </w:t>
+      </w:r>
+      <w:proofErr w:type="spellStart"/>
+      <w:r>
+        <w:t>đăng</w:t>
+      </w:r>
+      <w:proofErr w:type="spellEnd"/>
+      <w:r>
+        <w:t xml:space="preserve"> </w:t>
+      </w:r>
+      <w:proofErr w:type="spellStart"/>
+      <w:r>
+        <w:t>ký</w:t>
+      </w:r>
+      <w:proofErr w:type="spellEnd"/>
+      <w:r>
+        <w:t xml:space="preserve">, </w:t>
+      </w:r>
+      <w:proofErr w:type="spellStart"/>
+      <w:r>
+        <w:t>đăng</w:t>
+      </w:r>
+      <w:proofErr w:type="spellEnd"/>
+      <w:r>
+        <w:t xml:space="preserve"> </w:t>
+      </w:r>
+      <w:proofErr w:type="spellStart"/>
+      <w:r>
+        <w:t>nhập</w:t>
+      </w:r>
+      <w:proofErr w:type="spellEnd"/>
+      <w:r>
+        <w:t xml:space="preserve">, </w:t>
+      </w:r>
+      <w:proofErr w:type="spellStart"/>
+      <w:r>
+        <w:t>đăng</w:t>
+      </w:r>
+      <w:proofErr w:type="spellEnd"/>
+      <w:r>
+        <w:t xml:space="preserve"> </w:t>
+      </w:r>
+      <w:proofErr w:type="spellStart"/>
+      <w:r>
+        <w:t>xuất</w:t>
+      </w:r>
+      <w:proofErr w:type="spellEnd"/>
+      <w:r>
+        <w:t xml:space="preserve">, </w:t>
+      </w:r>
+      <w:proofErr w:type="spellStart"/>
+      <w:r>
+        <w:t>lưu</w:t>
+      </w:r>
+      <w:proofErr w:type="spellEnd"/>
+      <w:r>
+        <w:t xml:space="preserve"> </w:t>
+      </w:r>
+      <w:proofErr w:type="spellStart"/>
+      <w:r>
+        <w:t>trữ</w:t>
+      </w:r>
+      <w:proofErr w:type="spellEnd"/>
+      <w:r>
+        <w:t xml:space="preserve"> </w:t>
+      </w:r>
+      <w:proofErr w:type="spellStart"/>
+      <w:r>
+        <w:t>hình</w:t>
+      </w:r>
+      <w:proofErr w:type="spellEnd"/>
+      <w:r>
+        <w:t xml:space="preserve">, </w:t>
+      </w:r>
+      <w:proofErr w:type="spellStart"/>
+      <w:r>
+        <w:t>xem</w:t>
+      </w:r>
+      <w:proofErr w:type="spellEnd"/>
+      <w:r>
+        <w:t xml:space="preserve"> </w:t>
+      </w:r>
+      <w:proofErr w:type="spellStart"/>
+      <w:r>
+        <w:t>lại</w:t>
+      </w:r>
+      <w:proofErr w:type="spellEnd"/>
+      <w:r>
+        <w:t xml:space="preserve"> </w:t>
+      </w:r>
+      <w:proofErr w:type="spellStart"/>
+      <w:r>
+        <w:t>hình</w:t>
+      </w:r>
+      <w:proofErr w:type="spellEnd"/>
+      <w:r>
+        <w:t xml:space="preserve"> </w:t>
+      </w:r>
+      <w:proofErr w:type="spellStart"/>
+      <w:r>
+        <w:t>đã</w:t>
+      </w:r>
+      <w:proofErr w:type="spellEnd"/>
+      <w:r>
+        <w:t xml:space="preserve"> </w:t>
+      </w:r>
+      <w:proofErr w:type="spellStart"/>
+      <w:r>
+        <w:t>lưu</w:t>
+      </w:r>
+      <w:proofErr w:type="spellEnd"/>
+      <w:r>
+        <w:t xml:space="preserve"> </w:t>
+      </w:r>
+      <w:proofErr w:type="spellStart"/>
+      <w:r>
+        <w:t>trữ</w:t>
+      </w:r>
+      <w:proofErr w:type="spellEnd"/>
+      <w:r>
+        <w:t>.</w:t>
+      </w:r>
+    </w:p>
+    <w:p>
+      <w:r>
+        <w:t>Data model:</w:t>
+      </w:r>
+    </w:p>
+    <w:p>
+      <w:r>
         <w:br w:type="page"/>
       </w:r>
     </w:p>
@@ -14711,7 +15768,7 @@
       <w:r>
         <w:t>Single point of failure: A single point of failure (SPOF) is a part of a system that, if it </w:t>
       </w:r>
-      <w:hyperlink r:id="rId22" w:tooltip="Failure" w:history="1">
+      <w:hyperlink r:id="rId26" w:tooltip="Failure" w:history="1">
         <w:r>
           <w:t>fails</w:t>
         </w:r>
@@ -14719,7 +15776,7 @@
       <w:r>
         <w:t>, will </w:t>
       </w:r>
-      <w:hyperlink r:id="rId23" w:tooltip="Cascading failure" w:history="1">
+      <w:hyperlink r:id="rId27" w:tooltip="Cascading failure" w:history="1">
         <w:r>
           <w:t>stop the entire system from working</w:t>
         </w:r>
@@ -14733,7 +15790,7 @@
         </w:rPr>
         <w:t>.</w:t>
       </w:r>
-      <w:hyperlink r:id="rId24" w:anchor="cite_note-1" w:history="1"/>
+      <w:hyperlink r:id="rId28" w:anchor="cite_note-1" w:history="1"/>
       <w:r>
         <w:rPr>
           <w:rFonts w:ascii="Arial" w:hAnsi="Arial" w:cs="Arial"/>
@@ -14743,7 +15800,7 @@
         </w:rPr>
         <w:t>(</w:t>
       </w:r>
-      <w:hyperlink r:id="rId25" w:history="1">
+      <w:hyperlink r:id="rId29" w:history="1">
         <w:r>
           <w:rPr>
             <w:rStyle w:val="Siuktni"/>
@@ -14782,7 +15839,7 @@
       <w:r>
         <w:t xml:space="preserve"> (</w:t>
       </w:r>
-      <w:hyperlink r:id="rId26" w:anchor="Basic_concepts" w:history="1">
+      <w:hyperlink r:id="rId30" w:anchor="Basic_concepts" w:history="1">
         <w:r>
           <w:rPr>
             <w:rStyle w:val="Siuktni"/>
@@ -14807,7 +15864,7 @@
       <w:r>
         <w:t xml:space="preserve"> (</w:t>
       </w:r>
-      <w:hyperlink r:id="rId27" w:history="1">
+      <w:hyperlink r:id="rId31" w:history="1">
         <w:r>
           <w:rPr>
             <w:rStyle w:val="Siuktni"/>
@@ -15211,16 +16268,16 @@
     </w:lvl>
   </w:abstractNum>
   <w:abstractNum w:abstractNumId="4" w15:restartNumberingAfterBreak="0">
-    <w:nsid w:val="3A121283"/>
+    <w:nsid w:val="281321D4"/>
     <w:multiLevelType w:val="hybridMultilevel"/>
-    <w:tmpl w:val="B13CBA26"/>
-    <w:lvl w:ilvl="0" w:tplc="60E248A8">
+    <w:tmpl w:val="A27C089A"/>
+    <w:lvl w:ilvl="0" w:tplc="0409000F">
       <w:start w:val="1"/>
       <w:numFmt w:val="decimal"/>
       <w:lvlText w:val="%1."/>
       <w:lvlJc w:val="left"/>
       <w:pPr>
-        <w:ind w:left="1080" w:hanging="360"/>
+        <w:ind w:left="720" w:hanging="360"/>
       </w:pPr>
       <w:rPr>
         <w:rFonts w:hint="default"/>
@@ -15232,7 +16289,7 @@
       <w:lvlText w:val="%2."/>
       <w:lvlJc w:val="left"/>
       <w:pPr>
-        <w:ind w:left="1800" w:hanging="360"/>
+        <w:ind w:left="1440" w:hanging="360"/>
       </w:pPr>
     </w:lvl>
     <w:lvl w:ilvl="2" w:tplc="0409001B" w:tentative="1">
@@ -15241,7 +16298,7 @@
       <w:lvlText w:val="%3."/>
       <w:lvlJc w:val="right"/>
       <w:pPr>
-        <w:ind w:left="2520" w:hanging="180"/>
+        <w:ind w:left="2160" w:hanging="180"/>
       </w:pPr>
     </w:lvl>
     <w:lvl w:ilvl="3" w:tplc="0409000F" w:tentative="1">
@@ -15250,7 +16307,7 @@
       <w:lvlText w:val="%4."/>
       <w:lvlJc w:val="left"/>
       <w:pPr>
-        <w:ind w:left="3240" w:hanging="360"/>
+        <w:ind w:left="2880" w:hanging="360"/>
       </w:pPr>
     </w:lvl>
     <w:lvl w:ilvl="4" w:tplc="04090019" w:tentative="1">
@@ -15259,7 +16316,7 @@
       <w:lvlText w:val="%5."/>
       <w:lvlJc w:val="left"/>
       <w:pPr>
-        <w:ind w:left="3960" w:hanging="360"/>
+        <w:ind w:left="3600" w:hanging="360"/>
       </w:pPr>
     </w:lvl>
     <w:lvl w:ilvl="5" w:tplc="0409001B" w:tentative="1">
@@ -15268,7 +16325,7 @@
       <w:lvlText w:val="%6."/>
       <w:lvlJc w:val="right"/>
       <w:pPr>
-        <w:ind w:left="4680" w:hanging="180"/>
+        <w:ind w:left="4320" w:hanging="180"/>
       </w:pPr>
     </w:lvl>
     <w:lvl w:ilvl="6" w:tplc="0409000F" w:tentative="1">
@@ -15277,7 +16334,7 @@
       <w:lvlText w:val="%7."/>
       <w:lvlJc w:val="left"/>
       <w:pPr>
-        <w:ind w:left="5400" w:hanging="360"/>
+        <w:ind w:left="5040" w:hanging="360"/>
       </w:pPr>
     </w:lvl>
     <w:lvl w:ilvl="7" w:tplc="04090019" w:tentative="1">
@@ -15286,7 +16343,7 @@
       <w:lvlText w:val="%8."/>
       <w:lvlJc w:val="left"/>
       <w:pPr>
-        <w:ind w:left="6120" w:hanging="360"/>
+        <w:ind w:left="5760" w:hanging="360"/>
       </w:pPr>
     </w:lvl>
     <w:lvl w:ilvl="8" w:tplc="0409001B" w:tentative="1">
@@ -15295,11 +16352,100 @@
       <w:lvlText w:val="%9."/>
       <w:lvlJc w:val="right"/>
       <w:pPr>
-        <w:ind w:left="6840" w:hanging="180"/>
+        <w:ind w:left="6480" w:hanging="180"/>
       </w:pPr>
     </w:lvl>
   </w:abstractNum>
   <w:abstractNum w:abstractNumId="5" w15:restartNumberingAfterBreak="0">
+    <w:nsid w:val="3A121283"/>
+    <w:multiLevelType w:val="hybridMultilevel"/>
+    <w:tmpl w:val="B13CBA26"/>
+    <w:lvl w:ilvl="0" w:tplc="60E248A8">
+      <w:start w:val="1"/>
+      <w:numFmt w:val="decimal"/>
+      <w:lvlText w:val="%1."/>
+      <w:lvlJc w:val="left"/>
+      <w:pPr>
+        <w:ind w:left="1080" w:hanging="360"/>
+      </w:pPr>
+      <w:rPr>
+        <w:rFonts w:hint="default"/>
+      </w:rPr>
+    </w:lvl>
+    <w:lvl w:ilvl="1" w:tplc="04090019" w:tentative="1">
+      <w:start w:val="1"/>
+      <w:numFmt w:val="lowerLetter"/>
+      <w:lvlText w:val="%2."/>
+      <w:lvlJc w:val="left"/>
+      <w:pPr>
+        <w:ind w:left="1800" w:hanging="360"/>
+      </w:pPr>
+    </w:lvl>
+    <w:lvl w:ilvl="2" w:tplc="0409001B" w:tentative="1">
+      <w:start w:val="1"/>
+      <w:numFmt w:val="lowerRoman"/>
+      <w:lvlText w:val="%3."/>
+      <w:lvlJc w:val="right"/>
+      <w:pPr>
+        <w:ind w:left="2520" w:hanging="180"/>
+      </w:pPr>
+    </w:lvl>
+    <w:lvl w:ilvl="3" w:tplc="0409000F" w:tentative="1">
+      <w:start w:val="1"/>
+      <w:numFmt w:val="decimal"/>
+      <w:lvlText w:val="%4."/>
+      <w:lvlJc w:val="left"/>
+      <w:pPr>
+        <w:ind w:left="3240" w:hanging="360"/>
+      </w:pPr>
+    </w:lvl>
+    <w:lvl w:ilvl="4" w:tplc="04090019" w:tentative="1">
+      <w:start w:val="1"/>
+      <w:numFmt w:val="lowerLetter"/>
+      <w:lvlText w:val="%5."/>
+      <w:lvlJc w:val="left"/>
+      <w:pPr>
+        <w:ind w:left="3960" w:hanging="360"/>
+      </w:pPr>
+    </w:lvl>
+    <w:lvl w:ilvl="5" w:tplc="0409001B" w:tentative="1">
+      <w:start w:val="1"/>
+      <w:numFmt w:val="lowerRoman"/>
+      <w:lvlText w:val="%6."/>
+      <w:lvlJc w:val="right"/>
+      <w:pPr>
+        <w:ind w:left="4680" w:hanging="180"/>
+      </w:pPr>
+    </w:lvl>
+    <w:lvl w:ilvl="6" w:tplc="0409000F" w:tentative="1">
+      <w:start w:val="1"/>
+      <w:numFmt w:val="decimal"/>
+      <w:lvlText w:val="%7."/>
+      <w:lvlJc w:val="left"/>
+      <w:pPr>
+        <w:ind w:left="5400" w:hanging="360"/>
+      </w:pPr>
+    </w:lvl>
+    <w:lvl w:ilvl="7" w:tplc="04090019" w:tentative="1">
+      <w:start w:val="1"/>
+      <w:numFmt w:val="lowerLetter"/>
+      <w:lvlText w:val="%8."/>
+      <w:lvlJc w:val="left"/>
+      <w:pPr>
+        <w:ind w:left="6120" w:hanging="360"/>
+      </w:pPr>
+    </w:lvl>
+    <w:lvl w:ilvl="8" w:tplc="0409001B" w:tentative="1">
+      <w:start w:val="1"/>
+      <w:numFmt w:val="lowerRoman"/>
+      <w:lvlText w:val="%9."/>
+      <w:lvlJc w:val="right"/>
+      <w:pPr>
+        <w:ind w:left="6840" w:hanging="180"/>
+      </w:pPr>
+    </w:lvl>
+  </w:abstractNum>
+  <w:abstractNum w:abstractNumId="6" w15:restartNumberingAfterBreak="0">
     <w:nsid w:val="4A501CA4"/>
     <w:multiLevelType w:val="hybridMultilevel"/>
     <w:tmpl w:val="25F8091C"/>
@@ -15411,7 +16557,7 @@
       </w:rPr>
     </w:lvl>
   </w:abstractNum>
-  <w:abstractNum w:abstractNumId="6" w15:restartNumberingAfterBreak="0">
+  <w:abstractNum w:abstractNumId="7" w15:restartNumberingAfterBreak="0">
     <w:nsid w:val="56BC27EF"/>
     <w:multiLevelType w:val="hybridMultilevel"/>
     <w:tmpl w:val="DE587C24"/>
@@ -15500,7 +16646,7 @@
       </w:pPr>
     </w:lvl>
   </w:abstractNum>
-  <w:abstractNum w:abstractNumId="7" w15:restartNumberingAfterBreak="0">
+  <w:abstractNum w:abstractNumId="8" w15:restartNumberingAfterBreak="0">
     <w:nsid w:val="5C5F6566"/>
     <w:multiLevelType w:val="hybridMultilevel"/>
     <w:tmpl w:val="380220BE"/>
@@ -15612,7 +16758,7 @@
       </w:rPr>
     </w:lvl>
   </w:abstractNum>
-  <w:abstractNum w:abstractNumId="8" w15:restartNumberingAfterBreak="0">
+  <w:abstractNum w:abstractNumId="9" w15:restartNumberingAfterBreak="0">
     <w:nsid w:val="6C942FDD"/>
     <w:multiLevelType w:val="hybridMultilevel"/>
     <w:tmpl w:val="16CE4A2A"/>
@@ -15705,28 +16851,31 @@
     <w:abstractNumId w:val="1"/>
   </w:num>
   <w:num w:numId="2">
-    <w:abstractNumId w:val="5"/>
+    <w:abstractNumId w:val="6"/>
   </w:num>
   <w:num w:numId="3">
+    <w:abstractNumId w:val="8"/>
+  </w:num>
+  <w:num w:numId="4">
     <w:abstractNumId w:val="7"/>
   </w:num>
-  <w:num w:numId="4">
-    <w:abstractNumId w:val="6"/>
-  </w:num>
   <w:num w:numId="5">
-    <w:abstractNumId w:val="8"/>
+    <w:abstractNumId w:val="9"/>
   </w:num>
   <w:num w:numId="6">
     <w:abstractNumId w:val="2"/>
   </w:num>
   <w:num w:numId="7">
-    <w:abstractNumId w:val="4"/>
+    <w:abstractNumId w:val="5"/>
   </w:num>
   <w:num w:numId="8">
     <w:abstractNumId w:val="3"/>
   </w:num>
   <w:num w:numId="9">
     <w:abstractNumId w:val="0"/>
+  </w:num>
+  <w:num w:numId="10">
+    <w:abstractNumId w:val="4"/>
   </w:num>
 </w:numbering>
 </file>

</xml_diff>

<commit_message>
Report: mô hình dữ liệu của app demo
</commit_message>
<xml_diff>
--- a/Aerospike Document/Aerospike.docx
+++ b/Aerospike Document/Aerospike.docx
@@ -13365,7 +13365,18 @@
       </w:r>
       <w:proofErr w:type="spellEnd"/>
       <w:r>
-        <w:t>, password, email, country) VALUES (‘</w:t>
+        <w:t>, password, email, country</w:t>
+      </w:r>
+      <w:r>
+        <w:t xml:space="preserve">, </w:t>
+      </w:r>
+      <w:proofErr w:type="spellStart"/>
+      <w:r>
+        <w:t>image_count</w:t>
+      </w:r>
+      <w:proofErr w:type="spellEnd"/>
+      <w:r>
+        <w:t>) VALUES (‘</w:t>
       </w:r>
       <w:proofErr w:type="spellStart"/>
       <w:r>
@@ -13381,7 +13392,13 @@
       </w:r>
       <w:proofErr w:type="spellEnd"/>
       <w:r>
-        <w:t>’, ‘longmydu@gmail.com’, ‘Vietnam’)</w:t>
+        <w:t>’, ‘longmydu@gmail.com’, ‘Vietnam’</w:t>
+      </w:r>
+      <w:r>
+        <w:t>, 0</w:t>
+      </w:r>
+      <w:r>
+        <w:t>)</w:t>
       </w:r>
     </w:p>
     <w:p>
@@ -13390,10 +13407,10 @@
       </w:pPr>
       <w:r>
         <w:drawing>
-          <wp:inline distT="0" distB="0" distL="0" distR="0" wp14:anchorId="6AC905CF" wp14:editId="5B38AF06">
-            <wp:extent cx="5943600" cy="647065"/>
-            <wp:effectExtent l="0" t="0" r="0" b="635"/>
-            <wp:docPr id="21" name="Hình ảnh 21" descr="Ảnh có chứa văn bản&#10;&#10;Mô tả được tạo tự động"/>
+          <wp:inline distT="0" distB="0" distL="0" distR="0" wp14:anchorId="1A5C36F8" wp14:editId="170F4421">
+            <wp:extent cx="5943600" cy="626745"/>
+            <wp:effectExtent l="0" t="0" r="0" b="1905"/>
+            <wp:docPr id="24" name="Hình ảnh 24" descr="Ảnh có chứa văn bản&#10;&#10;Mô tả được tạo tự động"/>
             <wp:cNvGraphicFramePr>
               <a:graphicFrameLocks xmlns:a="http://schemas.openxmlformats.org/drawingml/2006/main" noChangeAspect="1"/>
             </wp:cNvGraphicFramePr>
@@ -13401,7 +13418,7 @@
               <a:graphicData uri="http://schemas.openxmlformats.org/drawingml/2006/picture">
                 <pic:pic xmlns:pic="http://schemas.openxmlformats.org/drawingml/2006/picture">
                   <pic:nvPicPr>
-                    <pic:cNvPr id="21" name="Hình ảnh 21" descr="Ảnh có chứa văn bản&#10;&#10;Mô tả được tạo tự động"/>
+                    <pic:cNvPr id="24" name="Hình ảnh 24" descr="Ảnh có chứa văn bản&#10;&#10;Mô tả được tạo tự động"/>
                     <pic:cNvPicPr/>
                   </pic:nvPicPr>
                   <pic:blipFill>
@@ -13413,7 +13430,7 @@
                   <pic:spPr>
                     <a:xfrm>
                       <a:off x="0" y="0"/>
-                      <a:ext cx="5943600" cy="647065"/>
+                      <a:ext cx="5943600" cy="626745"/>
                     </a:xfrm>
                     <a:prstGeom prst="rect">
                       <a:avLst/>
@@ -13587,10 +13604,10 @@
       </w:pPr>
       <w:r>
         <w:drawing>
-          <wp:inline distT="0" distB="0" distL="0" distR="0" wp14:anchorId="15CD0E71" wp14:editId="76AFC2A4">
-            <wp:extent cx="5163271" cy="1486107"/>
+          <wp:inline distT="0" distB="0" distL="0" distR="0" wp14:anchorId="040DB10A" wp14:editId="7D02B619">
+            <wp:extent cx="5943600" cy="2158365"/>
             <wp:effectExtent l="0" t="0" r="0" b="0"/>
-            <wp:docPr id="22" name="Hình ảnh 22" descr="Ảnh có chứa văn bản&#10;&#10;Mô tả được tạo tự động"/>
+            <wp:docPr id="25" name="Hình ảnh 25" descr="Ảnh có chứa văn bản&#10;&#10;Mô tả được tạo tự động"/>
             <wp:cNvGraphicFramePr>
               <a:graphicFrameLocks xmlns:a="http://schemas.openxmlformats.org/drawingml/2006/main" noChangeAspect="1"/>
             </wp:cNvGraphicFramePr>
@@ -13598,7 +13615,7 @@
               <a:graphicData uri="http://schemas.openxmlformats.org/drawingml/2006/picture">
                 <pic:pic xmlns:pic="http://schemas.openxmlformats.org/drawingml/2006/picture">
                   <pic:nvPicPr>
-                    <pic:cNvPr id="22" name="Hình ảnh 22" descr="Ảnh có chứa văn bản&#10;&#10;Mô tả được tạo tự động"/>
+                    <pic:cNvPr id="25" name="Hình ảnh 25" descr="Ảnh có chứa văn bản&#10;&#10;Mô tả được tạo tự động"/>
                     <pic:cNvPicPr/>
                   </pic:nvPicPr>
                   <pic:blipFill>
@@ -13610,7 +13627,7 @@
                   <pic:spPr>
                     <a:xfrm>
                       <a:off x="0" y="0"/>
-                      <a:ext cx="5163271" cy="1486107"/>
+                      <a:ext cx="5943600" cy="2158365"/>
                     </a:xfrm>
                     <a:prstGeom prst="rect">
                       <a:avLst/>
@@ -13670,14 +13687,6 @@
       </w:r>
       <w:proofErr w:type="spellStart"/>
       <w:r>
-        <w:t>một</w:t>
-      </w:r>
-      <w:proofErr w:type="spellEnd"/>
-      <w:r>
-        <w:t xml:space="preserve"> </w:t>
-      </w:r>
-      <w:proofErr w:type="spellStart"/>
-      <w:r>
         <w:t>tài</w:t>
       </w:r>
       <w:proofErr w:type="spellEnd"/>
@@ -13690,7 +13699,21 @@
       </w:r>
       <w:proofErr w:type="spellEnd"/>
       <w:r>
-        <w:t xml:space="preserve"> (</w:t>
+        <w:t xml:space="preserve"> </w:t>
+      </w:r>
+      <w:r>
+        <w:t>‘</w:t>
+      </w:r>
+      <w:proofErr w:type="spellStart"/>
+      <w:r>
+        <w:t>longmydu</w:t>
+      </w:r>
+      <w:proofErr w:type="spellEnd"/>
+      <w:r>
+        <w:t xml:space="preserve">’ </w:t>
+      </w:r>
+      <w:r>
+        <w:t>(</w:t>
       </w:r>
       <w:proofErr w:type="spellStart"/>
       <w:r>
@@ -13979,7 +14002,10 @@
       </w:r>
       <w:proofErr w:type="spellStart"/>
       <w:r>
-        <w:t>passmoicuatoi</w:t>
+        <w:t>passmoicua</w:t>
+      </w:r>
+      <w:r>
+        <w:t>MyDu</w:t>
       </w:r>
       <w:proofErr w:type="spellEnd"/>
       <w:r>
@@ -13992,10 +14018,10 @@
       </w:pPr>
       <w:r>
         <w:drawing>
-          <wp:inline distT="0" distB="0" distL="0" distR="0" wp14:anchorId="66144D47" wp14:editId="685121BD">
-            <wp:extent cx="5943600" cy="1987550"/>
-            <wp:effectExtent l="0" t="0" r="0" b="0"/>
-            <wp:docPr id="23" name="Hình ảnh 23" descr="Ảnh có chứa văn bản&#10;&#10;Mô tả được tạo tự động"/>
+          <wp:inline distT="0" distB="0" distL="0" distR="0" wp14:anchorId="32B9215D" wp14:editId="1237DDC9">
+            <wp:extent cx="5943600" cy="466725"/>
+            <wp:effectExtent l="0" t="0" r="0" b="9525"/>
+            <wp:docPr id="26" name="Hình ảnh 26" descr="Ảnh có chứa văn bản&#10;&#10;Mô tả được tạo tự động"/>
             <wp:cNvGraphicFramePr>
               <a:graphicFrameLocks xmlns:a="http://schemas.openxmlformats.org/drawingml/2006/main" noChangeAspect="1"/>
             </wp:cNvGraphicFramePr>
@@ -14003,7 +14029,7 @@
               <a:graphicData uri="http://schemas.openxmlformats.org/drawingml/2006/picture">
                 <pic:pic xmlns:pic="http://schemas.openxmlformats.org/drawingml/2006/picture">
                   <pic:nvPicPr>
-                    <pic:cNvPr id="23" name="Hình ảnh 23" descr="Ảnh có chứa văn bản&#10;&#10;Mô tả được tạo tự động"/>
+                    <pic:cNvPr id="26" name="Hình ảnh 26" descr="Ảnh có chứa văn bản&#10;&#10;Mô tả được tạo tự động"/>
                     <pic:cNvPicPr/>
                   </pic:nvPicPr>
                   <pic:blipFill>
@@ -14015,7 +14041,7 @@
                   <pic:spPr>
                     <a:xfrm>
                       <a:off x="0" y="0"/>
-                      <a:ext cx="5943600" cy="1987550"/>
+                      <a:ext cx="5943600" cy="466725"/>
                     </a:xfrm>
                     <a:prstGeom prst="rect">
                       <a:avLst/>
@@ -14032,6 +14058,85 @@
       <w:pPr>
         <w:ind w:left="360"/>
       </w:pPr>
+      <w:r>
+        <w:tab/>
+        <w:t xml:space="preserve">Pass </w:t>
+      </w:r>
+      <w:proofErr w:type="spellStart"/>
+      <w:r>
+        <w:t>đã</w:t>
+      </w:r>
+      <w:proofErr w:type="spellEnd"/>
+      <w:r>
+        <w:t xml:space="preserve"> </w:t>
+      </w:r>
+      <w:proofErr w:type="spellStart"/>
+      <w:r>
+        <w:t>được</w:t>
+      </w:r>
+      <w:proofErr w:type="spellEnd"/>
+      <w:r>
+        <w:t xml:space="preserve"> </w:t>
+      </w:r>
+      <w:proofErr w:type="spellStart"/>
+      <w:r>
+        <w:t>thay</w:t>
+      </w:r>
+      <w:proofErr w:type="spellEnd"/>
+      <w:r>
+        <w:t xml:space="preserve"> </w:t>
+      </w:r>
+      <w:proofErr w:type="spellStart"/>
+      <w:r>
+        <w:t>đổi</w:t>
+      </w:r>
+      <w:proofErr w:type="spellEnd"/>
+      <w:r>
+        <w:t>:</w:t>
+      </w:r>
+    </w:p>
+    <w:p>
+      <w:pPr>
+        <w:ind w:left="360"/>
+      </w:pPr>
+      <w:r>
+        <w:lastRenderedPageBreak/>
+        <w:drawing>
+          <wp:inline distT="0" distB="0" distL="0" distR="0" wp14:anchorId="0C25F084" wp14:editId="1284CCAF">
+            <wp:extent cx="5943600" cy="2164715"/>
+            <wp:effectExtent l="0" t="0" r="0" b="6985"/>
+            <wp:docPr id="27" name="Hình ảnh 27" descr="Ảnh có chứa văn bản&#10;&#10;Mô tả được tạo tự động"/>
+            <wp:cNvGraphicFramePr>
+              <a:graphicFrameLocks xmlns:a="http://schemas.openxmlformats.org/drawingml/2006/main" noChangeAspect="1"/>
+            </wp:cNvGraphicFramePr>
+            <a:graphic xmlns:a="http://schemas.openxmlformats.org/drawingml/2006/main">
+              <a:graphicData uri="http://schemas.openxmlformats.org/drawingml/2006/picture">
+                <pic:pic xmlns:pic="http://schemas.openxmlformats.org/drawingml/2006/picture">
+                  <pic:nvPicPr>
+                    <pic:cNvPr id="27" name="Hình ảnh 27" descr="Ảnh có chứa văn bản&#10;&#10;Mô tả được tạo tự động"/>
+                    <pic:cNvPicPr/>
+                  </pic:nvPicPr>
+                  <pic:blipFill>
+                    <a:blip r:embed="rId26"/>
+                    <a:stretch>
+                      <a:fillRect/>
+                    </a:stretch>
+                  </pic:blipFill>
+                  <pic:spPr>
+                    <a:xfrm>
+                      <a:off x="0" y="0"/>
+                      <a:ext cx="5943600" cy="2164715"/>
+                    </a:xfrm>
+                    <a:prstGeom prst="rect">
+                      <a:avLst/>
+                    </a:prstGeom>
+                  </pic:spPr>
+                </pic:pic>
+              </a:graphicData>
+            </a:graphic>
+          </wp:inline>
+        </w:drawing>
+      </w:r>
     </w:p>
     <w:p>
       <w:pPr>
@@ -14255,6 +14360,62 @@
       </w:r>
     </w:p>
     <w:p>
+      <w:r>
+        <w:rPr>
+          <w:noProof/>
+        </w:rPr>
+        <w:drawing>
+          <wp:inline distT="0" distB="0" distL="0" distR="0" wp14:anchorId="5FC4B525" wp14:editId="0A65C46A">
+            <wp:extent cx="5943600" cy="2897505"/>
+            <wp:effectExtent l="0" t="0" r="0" b="0"/>
+            <wp:docPr id="28" name="Hình ảnh 28"/>
+            <wp:cNvGraphicFramePr>
+              <a:graphicFrameLocks xmlns:a="http://schemas.openxmlformats.org/drawingml/2006/main" noChangeAspect="1"/>
+            </wp:cNvGraphicFramePr>
+            <a:graphic xmlns:a="http://schemas.openxmlformats.org/drawingml/2006/main">
+              <a:graphicData uri="http://schemas.openxmlformats.org/drawingml/2006/picture">
+                <pic:pic xmlns:pic="http://schemas.openxmlformats.org/drawingml/2006/picture">
+                  <pic:nvPicPr>
+                    <pic:cNvPr id="0" name="Picture 1"/>
+                    <pic:cNvPicPr>
+                      <a:picLocks noChangeAspect="1" noChangeArrowheads="1"/>
+                    </pic:cNvPicPr>
+                  </pic:nvPicPr>
+                  <pic:blipFill>
+                    <a:blip r:embed="rId27">
+                      <a:extLst>
+                        <a:ext uri="{28A0092B-C50C-407E-A947-70E740481C1C}">
+                          <a14:useLocalDpi xmlns:a14="http://schemas.microsoft.com/office/drawing/2010/main" val="0"/>
+                        </a:ext>
+                      </a:extLst>
+                    </a:blip>
+                    <a:srcRect/>
+                    <a:stretch>
+                      <a:fillRect/>
+                    </a:stretch>
+                  </pic:blipFill>
+                  <pic:spPr bwMode="auto">
+                    <a:xfrm>
+                      <a:off x="0" y="0"/>
+                      <a:ext cx="5943600" cy="2897505"/>
+                    </a:xfrm>
+                    <a:prstGeom prst="rect">
+                      <a:avLst/>
+                    </a:prstGeom>
+                    <a:noFill/>
+                    <a:ln>
+                      <a:noFill/>
+                    </a:ln>
+                  </pic:spPr>
+                </pic:pic>
+              </a:graphicData>
+            </a:graphic>
+          </wp:inline>
+        </w:drawing>
+      </w:r>
+      <w:r>
+        <w:t xml:space="preserve"> </w:t>
+      </w:r>
       <w:r>
         <w:br w:type="page"/>
       </w:r>
@@ -15768,7 +15929,7 @@
       <w:r>
         <w:t>Single point of failure: A single point of failure (SPOF) is a part of a system that, if it </w:t>
       </w:r>
-      <w:hyperlink r:id="rId26" w:tooltip="Failure" w:history="1">
+      <w:hyperlink r:id="rId28" w:tooltip="Failure" w:history="1">
         <w:r>
           <w:t>fails</w:t>
         </w:r>
@@ -15776,7 +15937,7 @@
       <w:r>
         <w:t>, will </w:t>
       </w:r>
-      <w:hyperlink r:id="rId27" w:tooltip="Cascading failure" w:history="1">
+      <w:hyperlink r:id="rId29" w:tooltip="Cascading failure" w:history="1">
         <w:r>
           <w:t>stop the entire system from working</w:t>
         </w:r>
@@ -15790,7 +15951,7 @@
         </w:rPr>
         <w:t>.</w:t>
       </w:r>
-      <w:hyperlink r:id="rId28" w:anchor="cite_note-1" w:history="1"/>
+      <w:hyperlink r:id="rId30" w:anchor="cite_note-1" w:history="1"/>
       <w:r>
         <w:rPr>
           <w:rFonts w:ascii="Arial" w:hAnsi="Arial" w:cs="Arial"/>
@@ -15800,7 +15961,7 @@
         </w:rPr>
         <w:t>(</w:t>
       </w:r>
-      <w:hyperlink r:id="rId29" w:history="1">
+      <w:hyperlink r:id="rId31" w:history="1">
         <w:r>
           <w:rPr>
             <w:rStyle w:val="Siuktni"/>
@@ -15839,7 +16000,7 @@
       <w:r>
         <w:t xml:space="preserve"> (</w:t>
       </w:r>
-      <w:hyperlink r:id="rId30" w:anchor="Basic_concepts" w:history="1">
+      <w:hyperlink r:id="rId32" w:anchor="Basic_concepts" w:history="1">
         <w:r>
           <w:rPr>
             <w:rStyle w:val="Siuktni"/>
@@ -15864,7 +16025,7 @@
       <w:r>
         <w:t xml:space="preserve"> (</w:t>
       </w:r>
-      <w:hyperlink r:id="rId31" w:history="1">
+      <w:hyperlink r:id="rId33" w:history="1">
         <w:r>
           <w:rPr>
             <w:rStyle w:val="Siuktni"/>

</xml_diff>

<commit_message>
cú pháp câu lệnh
</commit_message>
<xml_diff>
--- a/Aerospike Document/Aerospike.docx
+++ b/Aerospike Document/Aerospike.docx
@@ -13244,6 +13244,214 @@
       </w:pPr>
       <w:proofErr w:type="spellStart"/>
       <w:r>
+        <w:t>Xem</w:t>
+      </w:r>
+      <w:proofErr w:type="spellEnd"/>
+      <w:r>
+        <w:t xml:space="preserve"> </w:t>
+      </w:r>
+      <w:proofErr w:type="spellStart"/>
+      <w:r>
+        <w:t>thông</w:t>
+      </w:r>
+      <w:proofErr w:type="spellEnd"/>
+      <w:r>
+        <w:t xml:space="preserve"> tin </w:t>
+      </w:r>
+      <w:proofErr w:type="spellStart"/>
+      <w:r>
+        <w:t>các</w:t>
+      </w:r>
+      <w:proofErr w:type="spellEnd"/>
+      <w:r>
+        <w:t xml:space="preserve"> namespaces:</w:t>
+      </w:r>
+    </w:p>
+    <w:p>
+      <w:pPr>
+        <w:pStyle w:val="oancuaDanhsach"/>
+      </w:pPr>
+      <w:proofErr w:type="spellStart"/>
+      <w:r>
+        <w:t>Câu</w:t>
+      </w:r>
+      <w:proofErr w:type="spellEnd"/>
+      <w:r>
+        <w:t xml:space="preserve"> </w:t>
+      </w:r>
+      <w:proofErr w:type="spellStart"/>
+      <w:r>
+        <w:t>lệnh</w:t>
+      </w:r>
+      <w:proofErr w:type="spellEnd"/>
+      <w:r>
+        <w:t>: show namespaces</w:t>
+      </w:r>
+    </w:p>
+    <w:p>
+      <w:pPr>
+        <w:pStyle w:val="oancuaDanhsach"/>
+      </w:pPr>
+      <w:r>
+        <w:drawing>
+          <wp:inline distT="0" distB="0" distL="0" distR="0" wp14:anchorId="27AF0AA7" wp14:editId="01387A7E">
+            <wp:extent cx="3372321" cy="1419423"/>
+            <wp:effectExtent l="0" t="0" r="0" b="9525"/>
+            <wp:docPr id="17" name="Hình ảnh 17" descr="Ảnh có chứa văn bản&#10;&#10;Mô tả được tạo tự động"/>
+            <wp:cNvGraphicFramePr>
+              <a:graphicFrameLocks xmlns:a="http://schemas.openxmlformats.org/drawingml/2006/main" noChangeAspect="1"/>
+            </wp:cNvGraphicFramePr>
+            <a:graphic xmlns:a="http://schemas.openxmlformats.org/drawingml/2006/main">
+              <a:graphicData uri="http://schemas.openxmlformats.org/drawingml/2006/picture">
+                <pic:pic xmlns:pic="http://schemas.openxmlformats.org/drawingml/2006/picture">
+                  <pic:nvPicPr>
+                    <pic:cNvPr id="17" name="Hình ảnh 17" descr="Ảnh có chứa văn bản&#10;&#10;Mô tả được tạo tự động"/>
+                    <pic:cNvPicPr/>
+                  </pic:nvPicPr>
+                  <pic:blipFill>
+                    <a:blip r:embed="rId22"/>
+                    <a:stretch>
+                      <a:fillRect/>
+                    </a:stretch>
+                  </pic:blipFill>
+                  <pic:spPr>
+                    <a:xfrm>
+                      <a:off x="0" y="0"/>
+                      <a:ext cx="3372321" cy="1419423"/>
+                    </a:xfrm>
+                    <a:prstGeom prst="rect">
+                      <a:avLst/>
+                    </a:prstGeom>
+                  </pic:spPr>
+                </pic:pic>
+              </a:graphicData>
+            </a:graphic>
+          </wp:inline>
+        </w:drawing>
+      </w:r>
+    </w:p>
+    <w:p>
+      <w:pPr>
+        <w:pStyle w:val="oancuaDanhsach"/>
+        <w:numPr>
+          <w:ilvl w:val="0"/>
+          <w:numId w:val="10"/>
+        </w:numPr>
+      </w:pPr>
+      <w:proofErr w:type="spellStart"/>
+      <w:r>
+        <w:t>Xem</w:t>
+      </w:r>
+      <w:proofErr w:type="spellEnd"/>
+      <w:r>
+        <w:t xml:space="preserve"> </w:t>
+      </w:r>
+      <w:proofErr w:type="spellStart"/>
+      <w:r>
+        <w:t>thông</w:t>
+      </w:r>
+      <w:proofErr w:type="spellEnd"/>
+      <w:r>
+        <w:t xml:space="preserve"> tin </w:t>
+      </w:r>
+      <w:proofErr w:type="spellStart"/>
+      <w:r>
+        <w:t>các</w:t>
+      </w:r>
+      <w:proofErr w:type="spellEnd"/>
+      <w:r>
+        <w:t xml:space="preserve"> set </w:t>
+      </w:r>
+      <w:proofErr w:type="spellStart"/>
+      <w:r>
+        <w:t>có</w:t>
+      </w:r>
+      <w:proofErr w:type="spellEnd"/>
+      <w:r>
+        <w:t xml:space="preserve"> </w:t>
+      </w:r>
+      <w:proofErr w:type="spellStart"/>
+      <w:r>
+        <w:t>trong</w:t>
+      </w:r>
+      <w:proofErr w:type="spellEnd"/>
+      <w:r>
+        <w:t xml:space="preserve"> namespace:</w:t>
+      </w:r>
+    </w:p>
+    <w:p>
+      <w:pPr>
+        <w:pStyle w:val="oancuaDanhsach"/>
+      </w:pPr>
+      <w:proofErr w:type="spellStart"/>
+      <w:r>
+        <w:t>Câu</w:t>
+      </w:r>
+      <w:proofErr w:type="spellEnd"/>
+      <w:r>
+        <w:t xml:space="preserve"> </w:t>
+      </w:r>
+      <w:proofErr w:type="spellStart"/>
+      <w:r>
+        <w:t>lệnh</w:t>
+      </w:r>
+      <w:proofErr w:type="spellEnd"/>
+      <w:r>
+        <w:t>: show sets</w:t>
+      </w:r>
+    </w:p>
+    <w:p>
+      <w:pPr>
+        <w:pStyle w:val="oancuaDanhsach"/>
+      </w:pPr>
+      <w:r>
+        <w:drawing>
+          <wp:inline distT="0" distB="0" distL="0" distR="0" wp14:anchorId="491C18A7" wp14:editId="0CF4461B">
+            <wp:extent cx="5943600" cy="1233805"/>
+            <wp:effectExtent l="0" t="0" r="0" b="4445"/>
+            <wp:docPr id="18" name="Hình ảnh 18" descr="Ảnh có chứa văn bản&#10;&#10;Mô tả được tạo tự động"/>
+            <wp:cNvGraphicFramePr>
+              <a:graphicFrameLocks xmlns:a="http://schemas.openxmlformats.org/drawingml/2006/main" noChangeAspect="1"/>
+            </wp:cNvGraphicFramePr>
+            <a:graphic xmlns:a="http://schemas.openxmlformats.org/drawingml/2006/main">
+              <a:graphicData uri="http://schemas.openxmlformats.org/drawingml/2006/picture">
+                <pic:pic xmlns:pic="http://schemas.openxmlformats.org/drawingml/2006/picture">
+                  <pic:nvPicPr>
+                    <pic:cNvPr id="18" name="Hình ảnh 18" descr="Ảnh có chứa văn bản&#10;&#10;Mô tả được tạo tự động"/>
+                    <pic:cNvPicPr/>
+                  </pic:nvPicPr>
+                  <pic:blipFill>
+                    <a:blip r:embed="rId23"/>
+                    <a:stretch>
+                      <a:fillRect/>
+                    </a:stretch>
+                  </pic:blipFill>
+                  <pic:spPr>
+                    <a:xfrm>
+                      <a:off x="0" y="0"/>
+                      <a:ext cx="5943600" cy="1233805"/>
+                    </a:xfrm>
+                    <a:prstGeom prst="rect">
+                      <a:avLst/>
+                    </a:prstGeom>
+                  </pic:spPr>
+                </pic:pic>
+              </a:graphicData>
+            </a:graphic>
+          </wp:inline>
+        </w:drawing>
+      </w:r>
+    </w:p>
+    <w:p>
+      <w:pPr>
+        <w:pStyle w:val="oancuaDanhsach"/>
+        <w:numPr>
+          <w:ilvl w:val="0"/>
+          <w:numId w:val="10"/>
+        </w:numPr>
+      </w:pPr>
+      <w:proofErr w:type="spellStart"/>
+      <w:r>
         <w:t>Thêm</w:t>
       </w:r>
       <w:proofErr w:type="spellEnd"/>
@@ -13254,6 +13462,476 @@
     <w:p>
       <w:pPr>
         <w:pStyle w:val="oancuaDanhsach"/>
+        <w:rPr>
+          <w:rFonts w:ascii="Consolas" w:hAnsi="Consolas"/>
+          <w:color w:val="333333"/>
+          <w:sz w:val="20"/>
+          <w:szCs w:val="20"/>
+        </w:rPr>
+      </w:pPr>
+      <w:proofErr w:type="spellStart"/>
+      <w:r>
+        <w:t>Cú</w:t>
+      </w:r>
+      <w:proofErr w:type="spellEnd"/>
+      <w:r>
+        <w:t xml:space="preserve"> </w:t>
+      </w:r>
+      <w:proofErr w:type="spellStart"/>
+      <w:r>
+        <w:t>pháp</w:t>
+      </w:r>
+      <w:proofErr w:type="spellEnd"/>
+      <w:r>
+        <w:t xml:space="preserve">: </w:t>
+      </w:r>
+      <w:r>
+        <w:rPr>
+          <w:rStyle w:val="hljs-keyword"/>
+          <w:rFonts w:ascii="Consolas" w:hAnsi="Consolas"/>
+          <w:b/>
+          <w:bCs/>
+          <w:color w:val="333333"/>
+          <w:sz w:val="20"/>
+          <w:szCs w:val="20"/>
+        </w:rPr>
+        <w:t>INSERT</w:t>
+      </w:r>
+      <w:r>
+        <w:rPr>
+          <w:rFonts w:ascii="Consolas" w:hAnsi="Consolas"/>
+          <w:color w:val="333333"/>
+          <w:sz w:val="20"/>
+          <w:szCs w:val="20"/>
+        </w:rPr>
+        <w:t xml:space="preserve"> </w:t>
+      </w:r>
+      <w:r>
+        <w:rPr>
+          <w:rStyle w:val="hljs-keyword"/>
+          <w:rFonts w:ascii="Consolas" w:hAnsi="Consolas"/>
+          <w:b/>
+          <w:bCs/>
+          <w:color w:val="333333"/>
+          <w:sz w:val="20"/>
+          <w:szCs w:val="20"/>
+        </w:rPr>
+        <w:t>INTO</w:t>
+      </w:r>
+      <w:r>
+        <w:rPr>
+          <w:rFonts w:ascii="Consolas" w:hAnsi="Consolas"/>
+          <w:color w:val="333333"/>
+          <w:sz w:val="20"/>
+          <w:szCs w:val="20"/>
+        </w:rPr>
+        <w:t xml:space="preserve"> &lt;ns&gt;</w:t>
+      </w:r>
+      <w:proofErr w:type="gramStart"/>
+      <w:r>
+        <w:rPr>
+          <w:rFonts w:ascii="Consolas" w:hAnsi="Consolas"/>
+          <w:color w:val="333333"/>
+          <w:sz w:val="20"/>
+          <w:szCs w:val="20"/>
+        </w:rPr>
+        <w:t>[.&lt;</w:t>
+      </w:r>
+      <w:proofErr w:type="gramEnd"/>
+      <w:r>
+        <w:rPr>
+          <w:rStyle w:val="hljs-keyword"/>
+          <w:rFonts w:ascii="Consolas" w:hAnsi="Consolas"/>
+          <w:b/>
+          <w:bCs/>
+          <w:color w:val="333333"/>
+          <w:sz w:val="20"/>
+          <w:szCs w:val="20"/>
+        </w:rPr>
+        <w:t>set</w:t>
+      </w:r>
+      <w:r>
+        <w:rPr>
+          <w:rFonts w:ascii="Consolas" w:hAnsi="Consolas"/>
+          <w:color w:val="333333"/>
+          <w:sz w:val="20"/>
+          <w:szCs w:val="20"/>
+        </w:rPr>
+        <w:t xml:space="preserve">&gt;] (PK, &lt;bins&gt;) </w:t>
+      </w:r>
+      <w:r>
+        <w:rPr>
+          <w:rStyle w:val="hljs-keyword"/>
+          <w:rFonts w:ascii="Consolas" w:hAnsi="Consolas"/>
+          <w:b/>
+          <w:bCs/>
+          <w:color w:val="333333"/>
+          <w:sz w:val="20"/>
+          <w:szCs w:val="20"/>
+        </w:rPr>
+        <w:t>VALUES</w:t>
+      </w:r>
+      <w:r>
+        <w:rPr>
+          <w:rFonts w:ascii="Consolas" w:hAnsi="Consolas"/>
+          <w:color w:val="333333"/>
+          <w:sz w:val="20"/>
+          <w:szCs w:val="20"/>
+        </w:rPr>
+        <w:t xml:space="preserve"> (&lt;</w:t>
+      </w:r>
+      <w:r>
+        <w:rPr>
+          <w:rStyle w:val="hljs-keyword"/>
+          <w:rFonts w:ascii="Consolas" w:hAnsi="Consolas"/>
+          <w:b/>
+          <w:bCs/>
+          <w:color w:val="333333"/>
+          <w:sz w:val="20"/>
+          <w:szCs w:val="20"/>
+        </w:rPr>
+        <w:t>key</w:t>
+      </w:r>
+      <w:r>
+        <w:rPr>
+          <w:rFonts w:ascii="Consolas" w:hAnsi="Consolas"/>
+          <w:color w:val="333333"/>
+          <w:sz w:val="20"/>
+          <w:szCs w:val="20"/>
+        </w:rPr>
+        <w:t>&gt;, &lt;</w:t>
+      </w:r>
+      <w:r>
+        <w:rPr>
+          <w:rStyle w:val="hljs-keyword"/>
+          <w:rFonts w:ascii="Consolas" w:hAnsi="Consolas"/>
+          <w:b/>
+          <w:bCs/>
+          <w:color w:val="333333"/>
+          <w:sz w:val="20"/>
+          <w:szCs w:val="20"/>
+        </w:rPr>
+        <w:t>values</w:t>
+      </w:r>
+      <w:r>
+        <w:rPr>
+          <w:rFonts w:ascii="Consolas" w:hAnsi="Consolas"/>
+          <w:color w:val="333333"/>
+          <w:sz w:val="20"/>
+          <w:szCs w:val="20"/>
+        </w:rPr>
+        <w:t>&gt;</w:t>
+      </w:r>
+      <w:r>
+        <w:rPr>
+          <w:rFonts w:ascii="Consolas" w:hAnsi="Consolas"/>
+          <w:color w:val="333333"/>
+          <w:sz w:val="20"/>
+          <w:szCs w:val="20"/>
+        </w:rPr>
+        <w:t>)</w:t>
+      </w:r>
+    </w:p>
+    <w:p>
+      <w:pPr>
+        <w:pStyle w:val="oancuaDanhsach"/>
+        <w:rPr>
+          <w:rFonts w:cstheme="minorHAnsi"/>
+        </w:rPr>
+      </w:pPr>
+      <w:proofErr w:type="spellStart"/>
+      <w:r>
+        <w:rPr>
+          <w:rFonts w:cstheme="minorHAnsi"/>
+        </w:rPr>
+        <w:t>Trong</w:t>
+      </w:r>
+      <w:proofErr w:type="spellEnd"/>
+      <w:r>
+        <w:rPr>
+          <w:rFonts w:cstheme="minorHAnsi"/>
+        </w:rPr>
+        <w:t xml:space="preserve"> </w:t>
+      </w:r>
+      <w:proofErr w:type="spellStart"/>
+      <w:r>
+        <w:rPr>
+          <w:rFonts w:cstheme="minorHAnsi"/>
+        </w:rPr>
+        <w:t>đó</w:t>
+      </w:r>
+      <w:proofErr w:type="spellEnd"/>
+      <w:r>
+        <w:rPr>
+          <w:rFonts w:cstheme="minorHAnsi"/>
+        </w:rPr>
+        <w:t>:</w:t>
+      </w:r>
+    </w:p>
+    <w:p>
+      <w:pPr>
+        <w:pStyle w:val="oancuaDanhsach"/>
+        <w:numPr>
+          <w:ilvl w:val="1"/>
+          <w:numId w:val="2"/>
+        </w:numPr>
+        <w:rPr>
+          <w:rFonts w:cstheme="minorHAnsi"/>
+        </w:rPr>
+      </w:pPr>
+      <w:r>
+        <w:rPr>
+          <w:rFonts w:cstheme="minorHAnsi"/>
+        </w:rPr>
+        <w:t xml:space="preserve">ns: </w:t>
+      </w:r>
+      <w:proofErr w:type="spellStart"/>
+      <w:r>
+        <w:rPr>
+          <w:rFonts w:cstheme="minorHAnsi"/>
+        </w:rPr>
+        <w:t>tên</w:t>
+      </w:r>
+      <w:proofErr w:type="spellEnd"/>
+      <w:r>
+        <w:rPr>
+          <w:rFonts w:cstheme="minorHAnsi"/>
+        </w:rPr>
+        <w:t xml:space="preserve"> namespace</w:t>
+      </w:r>
+    </w:p>
+    <w:p>
+      <w:pPr>
+        <w:pStyle w:val="oancuaDanhsach"/>
+        <w:numPr>
+          <w:ilvl w:val="1"/>
+          <w:numId w:val="2"/>
+        </w:numPr>
+        <w:rPr>
+          <w:rFonts w:cstheme="minorHAnsi"/>
+        </w:rPr>
+      </w:pPr>
+      <w:r>
+        <w:rPr>
+          <w:rFonts w:cstheme="minorHAnsi"/>
+        </w:rPr>
+        <w:t xml:space="preserve">set: </w:t>
+      </w:r>
+      <w:proofErr w:type="spellStart"/>
+      <w:r>
+        <w:rPr>
+          <w:rFonts w:cstheme="minorHAnsi"/>
+        </w:rPr>
+        <w:t>tên</w:t>
+      </w:r>
+      <w:proofErr w:type="spellEnd"/>
+      <w:r>
+        <w:rPr>
+          <w:rFonts w:cstheme="minorHAnsi"/>
+        </w:rPr>
+        <w:t xml:space="preserve"> set</w:t>
+      </w:r>
+    </w:p>
+    <w:p>
+      <w:pPr>
+        <w:pStyle w:val="oancuaDanhsach"/>
+        <w:numPr>
+          <w:ilvl w:val="1"/>
+          <w:numId w:val="2"/>
+        </w:numPr>
+        <w:rPr>
+          <w:rFonts w:cstheme="minorHAnsi"/>
+        </w:rPr>
+      </w:pPr>
+      <w:r>
+        <w:rPr>
+          <w:rFonts w:cstheme="minorHAnsi"/>
+        </w:rPr>
+        <w:t xml:space="preserve">bins: </w:t>
+      </w:r>
+      <w:proofErr w:type="spellStart"/>
+      <w:r>
+        <w:rPr>
+          <w:rFonts w:cstheme="minorHAnsi"/>
+        </w:rPr>
+        <w:t>tên</w:t>
+      </w:r>
+      <w:proofErr w:type="spellEnd"/>
+      <w:r>
+        <w:rPr>
+          <w:rFonts w:cstheme="minorHAnsi"/>
+        </w:rPr>
+        <w:t xml:space="preserve"> </w:t>
+      </w:r>
+      <w:proofErr w:type="spellStart"/>
+      <w:r>
+        <w:rPr>
+          <w:rFonts w:cstheme="minorHAnsi"/>
+        </w:rPr>
+        <w:t>các</w:t>
+      </w:r>
+      <w:proofErr w:type="spellEnd"/>
+      <w:r>
+        <w:rPr>
+          <w:rFonts w:cstheme="minorHAnsi"/>
+        </w:rPr>
+        <w:t xml:space="preserve"> bins</w:t>
+      </w:r>
+    </w:p>
+    <w:p>
+      <w:pPr>
+        <w:pStyle w:val="oancuaDanhsach"/>
+        <w:numPr>
+          <w:ilvl w:val="1"/>
+          <w:numId w:val="2"/>
+        </w:numPr>
+        <w:rPr>
+          <w:rFonts w:cstheme="minorHAnsi"/>
+        </w:rPr>
+      </w:pPr>
+      <w:r>
+        <w:rPr>
+          <w:rFonts w:cstheme="minorHAnsi"/>
+        </w:rPr>
+        <w:t xml:space="preserve">key: </w:t>
+      </w:r>
+      <w:proofErr w:type="spellStart"/>
+      <w:r>
+        <w:rPr>
+          <w:rFonts w:cstheme="minorHAnsi"/>
+        </w:rPr>
+        <w:t>khóa</w:t>
+      </w:r>
+      <w:proofErr w:type="spellEnd"/>
+      <w:r>
+        <w:rPr>
+          <w:rFonts w:cstheme="minorHAnsi"/>
+        </w:rPr>
+        <w:t xml:space="preserve"> </w:t>
+      </w:r>
+      <w:proofErr w:type="spellStart"/>
+      <w:r>
+        <w:rPr>
+          <w:rFonts w:cstheme="minorHAnsi"/>
+        </w:rPr>
+        <w:t>chính</w:t>
+      </w:r>
+      <w:proofErr w:type="spellEnd"/>
+      <w:r>
+        <w:rPr>
+          <w:rFonts w:cstheme="minorHAnsi"/>
+        </w:rPr>
+        <w:t xml:space="preserve"> </w:t>
+      </w:r>
+      <w:proofErr w:type="spellStart"/>
+      <w:r>
+        <w:rPr>
+          <w:rFonts w:cstheme="minorHAnsi"/>
+        </w:rPr>
+        <w:t>của</w:t>
+      </w:r>
+      <w:proofErr w:type="spellEnd"/>
+      <w:r>
+        <w:rPr>
+          <w:rFonts w:cstheme="minorHAnsi"/>
+        </w:rPr>
+        <w:t xml:space="preserve"> record</w:t>
+      </w:r>
+    </w:p>
+    <w:p>
+      <w:pPr>
+        <w:pStyle w:val="oancuaDanhsach"/>
+        <w:numPr>
+          <w:ilvl w:val="1"/>
+          <w:numId w:val="2"/>
+        </w:numPr>
+        <w:rPr>
+          <w:rFonts w:cstheme="minorHAnsi"/>
+        </w:rPr>
+      </w:pPr>
+      <w:r>
+        <w:rPr>
+          <w:rFonts w:cstheme="minorHAnsi"/>
+        </w:rPr>
+        <w:t xml:space="preserve">values: </w:t>
+      </w:r>
+      <w:proofErr w:type="spellStart"/>
+      <w:r>
+        <w:rPr>
+          <w:rFonts w:cstheme="minorHAnsi"/>
+        </w:rPr>
+        <w:t>giá</w:t>
+      </w:r>
+      <w:proofErr w:type="spellEnd"/>
+      <w:r>
+        <w:rPr>
+          <w:rFonts w:cstheme="minorHAnsi"/>
+        </w:rPr>
+        <w:t xml:space="preserve"> </w:t>
+      </w:r>
+      <w:proofErr w:type="spellStart"/>
+      <w:r>
+        <w:rPr>
+          <w:rFonts w:cstheme="minorHAnsi"/>
+        </w:rPr>
+        <w:t>trị</w:t>
+      </w:r>
+      <w:proofErr w:type="spellEnd"/>
+      <w:r>
+        <w:rPr>
+          <w:rFonts w:cstheme="minorHAnsi"/>
+        </w:rPr>
+        <w:t xml:space="preserve"> </w:t>
+      </w:r>
+      <w:proofErr w:type="spellStart"/>
+      <w:r>
+        <w:rPr>
+          <w:rFonts w:cstheme="minorHAnsi"/>
+        </w:rPr>
+        <w:t>các</w:t>
+      </w:r>
+      <w:proofErr w:type="spellEnd"/>
+      <w:r>
+        <w:rPr>
+          <w:rFonts w:cstheme="minorHAnsi"/>
+        </w:rPr>
+        <w:t xml:space="preserve"> bins </w:t>
+      </w:r>
+      <w:proofErr w:type="spellStart"/>
+      <w:r>
+        <w:rPr>
+          <w:rFonts w:cstheme="minorHAnsi"/>
+        </w:rPr>
+        <w:t>tương</w:t>
+      </w:r>
+      <w:proofErr w:type="spellEnd"/>
+      <w:r>
+        <w:rPr>
+          <w:rFonts w:cstheme="minorHAnsi"/>
+        </w:rPr>
+        <w:t xml:space="preserve"> </w:t>
+      </w:r>
+      <w:proofErr w:type="spellStart"/>
+      <w:r>
+        <w:rPr>
+          <w:rFonts w:cstheme="minorHAnsi"/>
+        </w:rPr>
+        <w:t>ứng</w:t>
+      </w:r>
+      <w:proofErr w:type="spellEnd"/>
+    </w:p>
+    <w:p>
+      <w:pPr>
+        <w:pStyle w:val="oancuaDanhsach"/>
+        <w:ind w:left="1440"/>
+        <w:rPr>
+          <w:rFonts w:cstheme="minorHAnsi"/>
+        </w:rPr>
+      </w:pPr>
+    </w:p>
+    <w:p>
+      <w:pPr>
+        <w:pStyle w:val="oancuaDanhsach"/>
       </w:pPr>
       <w:proofErr w:type="spellStart"/>
       <w:r>
@@ -13406,6 +14084,9 @@
         <w:pStyle w:val="oancuaDanhsach"/>
       </w:pPr>
       <w:r>
+        <w:rPr>
+          <w:noProof/>
+        </w:rPr>
         <w:drawing>
           <wp:inline distT="0" distB="0" distL="0" distR="0" wp14:anchorId="1A5C36F8" wp14:editId="170F4421">
             <wp:extent cx="5943600" cy="626745"/>
@@ -13422,7 +14103,7 @@
                     <pic:cNvPicPr/>
                   </pic:nvPicPr>
                   <pic:blipFill>
-                    <a:blip r:embed="rId22"/>
+                    <a:blip r:embed="rId24"/>
                     <a:stretch>
                       <a:fillRect/>
                     </a:stretch>
@@ -13446,6 +14127,11 @@
     <w:p>
       <w:pPr>
         <w:pStyle w:val="oancuaDanhsach"/>
+      </w:pPr>
+    </w:p>
+    <w:p>
+      <w:pPr>
+        <w:pStyle w:val="oancuaDanhsach"/>
         <w:numPr>
           <w:ilvl w:val="0"/>
           <w:numId w:val="10"/>
@@ -13474,6 +14160,360 @@
       </w:pPr>
       <w:proofErr w:type="spellStart"/>
       <w:r>
+        <w:t>Cú</w:t>
+      </w:r>
+      <w:proofErr w:type="spellEnd"/>
+      <w:r>
+        <w:t xml:space="preserve"> </w:t>
+      </w:r>
+      <w:proofErr w:type="spellStart"/>
+      <w:r>
+        <w:t>pháp</w:t>
+      </w:r>
+      <w:proofErr w:type="spellEnd"/>
+      <w:r>
+        <w:t xml:space="preserve">: </w:t>
+      </w:r>
+      <w:r>
+        <w:rPr>
+          <w:rStyle w:val="hljs-keyword"/>
+          <w:rFonts w:ascii="Consolas" w:hAnsi="Consolas"/>
+          <w:b/>
+          <w:bCs/>
+          <w:color w:val="333333"/>
+          <w:sz w:val="20"/>
+          <w:szCs w:val="20"/>
+        </w:rPr>
+        <w:t>SELECT</w:t>
+      </w:r>
+      <w:r>
+        <w:rPr>
+          <w:rFonts w:ascii="Consolas" w:hAnsi="Consolas"/>
+          <w:color w:val="333333"/>
+          <w:sz w:val="20"/>
+          <w:szCs w:val="20"/>
+        </w:rPr>
+        <w:t xml:space="preserve"> </w:t>
+      </w:r>
+      <w:r>
+        <w:rPr>
+          <w:rFonts w:ascii="Consolas" w:hAnsi="Consolas"/>
+          <w:color w:val="333333"/>
+          <w:sz w:val="20"/>
+          <w:szCs w:val="20"/>
+        </w:rPr>
+        <w:t xml:space="preserve">&lt;bins&gt; </w:t>
+      </w:r>
+      <w:r>
+        <w:rPr>
+          <w:rStyle w:val="hljs-keyword"/>
+          <w:rFonts w:ascii="Consolas" w:hAnsi="Consolas"/>
+          <w:b/>
+          <w:bCs/>
+          <w:color w:val="333333"/>
+          <w:sz w:val="20"/>
+          <w:szCs w:val="20"/>
+        </w:rPr>
+        <w:t>FROM</w:t>
+      </w:r>
+      <w:r>
+        <w:rPr>
+          <w:rFonts w:ascii="Consolas" w:hAnsi="Consolas"/>
+          <w:color w:val="333333"/>
+          <w:sz w:val="20"/>
+          <w:szCs w:val="20"/>
+        </w:rPr>
+        <w:t xml:space="preserve"> &lt;ns&gt;</w:t>
+      </w:r>
+      <w:proofErr w:type="gramStart"/>
+      <w:r>
+        <w:rPr>
+          <w:rFonts w:ascii="Consolas" w:hAnsi="Consolas"/>
+          <w:color w:val="333333"/>
+          <w:sz w:val="20"/>
+          <w:szCs w:val="20"/>
+        </w:rPr>
+        <w:t>[.&lt;</w:t>
+      </w:r>
+      <w:proofErr w:type="gramEnd"/>
+      <w:r>
+        <w:rPr>
+          <w:rStyle w:val="hljs-keyword"/>
+          <w:rFonts w:ascii="Consolas" w:hAnsi="Consolas"/>
+          <w:b/>
+          <w:bCs/>
+          <w:color w:val="333333"/>
+          <w:sz w:val="20"/>
+          <w:szCs w:val="20"/>
+        </w:rPr>
+        <w:t>set</w:t>
+      </w:r>
+      <w:r>
+        <w:rPr>
+          <w:rFonts w:ascii="Consolas" w:hAnsi="Consolas"/>
+          <w:color w:val="333333"/>
+          <w:sz w:val="20"/>
+          <w:szCs w:val="20"/>
+        </w:rPr>
+        <w:t xml:space="preserve">&gt;] </w:t>
+      </w:r>
+      <w:r>
+        <w:rPr>
+          <w:rFonts w:ascii="Consolas" w:hAnsi="Consolas"/>
+          <w:color w:val="333333"/>
+          <w:sz w:val="20"/>
+          <w:szCs w:val="20"/>
+        </w:rPr>
+        <w:t>WHERE PK =&lt;key&gt;</w:t>
+      </w:r>
+    </w:p>
+    <w:p>
+      <w:pPr>
+        <w:pStyle w:val="oancuaDanhsach"/>
+        <w:rPr>
+          <w:rFonts w:cstheme="minorHAnsi"/>
+        </w:rPr>
+      </w:pPr>
+      <w:proofErr w:type="spellStart"/>
+      <w:r>
+        <w:rPr>
+          <w:rFonts w:cstheme="minorHAnsi"/>
+        </w:rPr>
+        <w:t>Trong</w:t>
+      </w:r>
+      <w:proofErr w:type="spellEnd"/>
+      <w:r>
+        <w:rPr>
+          <w:rFonts w:cstheme="minorHAnsi"/>
+        </w:rPr>
+        <w:t xml:space="preserve"> </w:t>
+      </w:r>
+      <w:proofErr w:type="spellStart"/>
+      <w:r>
+        <w:rPr>
+          <w:rFonts w:cstheme="minorHAnsi"/>
+        </w:rPr>
+        <w:t>đó</w:t>
+      </w:r>
+      <w:proofErr w:type="spellEnd"/>
+      <w:r>
+        <w:rPr>
+          <w:rFonts w:cstheme="minorHAnsi"/>
+        </w:rPr>
+        <w:t>:</w:t>
+      </w:r>
+    </w:p>
+    <w:p>
+      <w:pPr>
+        <w:pStyle w:val="oancuaDanhsach"/>
+        <w:numPr>
+          <w:ilvl w:val="1"/>
+          <w:numId w:val="2"/>
+        </w:numPr>
+        <w:rPr>
+          <w:rFonts w:cstheme="minorHAnsi"/>
+        </w:rPr>
+      </w:pPr>
+      <w:r>
+        <w:rPr>
+          <w:rFonts w:cstheme="minorHAnsi"/>
+        </w:rPr>
+        <w:t xml:space="preserve">ns: </w:t>
+      </w:r>
+      <w:proofErr w:type="spellStart"/>
+      <w:r>
+        <w:rPr>
+          <w:rFonts w:cstheme="minorHAnsi"/>
+        </w:rPr>
+        <w:t>tên</w:t>
+      </w:r>
+      <w:proofErr w:type="spellEnd"/>
+      <w:r>
+        <w:rPr>
+          <w:rFonts w:cstheme="minorHAnsi"/>
+        </w:rPr>
+        <w:t xml:space="preserve"> namespace</w:t>
+      </w:r>
+    </w:p>
+    <w:p>
+      <w:pPr>
+        <w:pStyle w:val="oancuaDanhsach"/>
+        <w:numPr>
+          <w:ilvl w:val="1"/>
+          <w:numId w:val="2"/>
+        </w:numPr>
+        <w:rPr>
+          <w:rFonts w:cstheme="minorHAnsi"/>
+        </w:rPr>
+      </w:pPr>
+      <w:r>
+        <w:rPr>
+          <w:rFonts w:cstheme="minorHAnsi"/>
+        </w:rPr>
+        <w:t xml:space="preserve">set: </w:t>
+      </w:r>
+      <w:proofErr w:type="spellStart"/>
+      <w:r>
+        <w:rPr>
+          <w:rFonts w:cstheme="minorHAnsi"/>
+        </w:rPr>
+        <w:t>tên</w:t>
+      </w:r>
+      <w:proofErr w:type="spellEnd"/>
+      <w:r>
+        <w:rPr>
+          <w:rFonts w:cstheme="minorHAnsi"/>
+        </w:rPr>
+        <w:t xml:space="preserve"> set</w:t>
+      </w:r>
+    </w:p>
+    <w:p>
+      <w:pPr>
+        <w:pStyle w:val="oancuaDanhsach"/>
+        <w:numPr>
+          <w:ilvl w:val="1"/>
+          <w:numId w:val="2"/>
+        </w:numPr>
+        <w:rPr>
+          <w:rFonts w:cstheme="minorHAnsi"/>
+        </w:rPr>
+      </w:pPr>
+      <w:r>
+        <w:rPr>
+          <w:rFonts w:cstheme="minorHAnsi"/>
+        </w:rPr>
+        <w:t xml:space="preserve">bins: </w:t>
+      </w:r>
+      <w:proofErr w:type="spellStart"/>
+      <w:r>
+        <w:rPr>
+          <w:rFonts w:cstheme="minorHAnsi"/>
+        </w:rPr>
+        <w:t>tên</w:t>
+      </w:r>
+      <w:proofErr w:type="spellEnd"/>
+      <w:r>
+        <w:rPr>
+          <w:rFonts w:cstheme="minorHAnsi"/>
+        </w:rPr>
+        <w:t xml:space="preserve"> </w:t>
+      </w:r>
+      <w:proofErr w:type="spellStart"/>
+      <w:r>
+        <w:rPr>
+          <w:rFonts w:cstheme="minorHAnsi"/>
+        </w:rPr>
+        <w:t>các</w:t>
+      </w:r>
+      <w:proofErr w:type="spellEnd"/>
+      <w:r>
+        <w:rPr>
+          <w:rFonts w:cstheme="minorHAnsi"/>
+        </w:rPr>
+        <w:t xml:space="preserve"> bins</w:t>
+      </w:r>
+      <w:r>
+        <w:rPr>
+          <w:rFonts w:cstheme="minorHAnsi"/>
+        </w:rPr>
+        <w:t xml:space="preserve"> (</w:t>
+      </w:r>
+      <w:proofErr w:type="spellStart"/>
+      <w:r>
+        <w:rPr>
+          <w:rFonts w:cstheme="minorHAnsi"/>
+        </w:rPr>
+        <w:t>các</w:t>
+      </w:r>
+      <w:proofErr w:type="spellEnd"/>
+      <w:r>
+        <w:rPr>
+          <w:rFonts w:cstheme="minorHAnsi"/>
+        </w:rPr>
+        <w:t xml:space="preserve"> </w:t>
+      </w:r>
+      <w:proofErr w:type="spellStart"/>
+      <w:r>
+        <w:rPr>
+          <w:rFonts w:cstheme="minorHAnsi"/>
+        </w:rPr>
+        <w:t>trường</w:t>
+      </w:r>
+      <w:proofErr w:type="spellEnd"/>
+      <w:r>
+        <w:rPr>
+          <w:rFonts w:cstheme="minorHAnsi"/>
+        </w:rPr>
+        <w:t>)</w:t>
+      </w:r>
+    </w:p>
+    <w:p>
+      <w:pPr>
+        <w:pStyle w:val="oancuaDanhsach"/>
+        <w:numPr>
+          <w:ilvl w:val="1"/>
+          <w:numId w:val="2"/>
+        </w:numPr>
+        <w:rPr>
+          <w:rFonts w:cstheme="minorHAnsi"/>
+        </w:rPr>
+      </w:pPr>
+      <w:r>
+        <w:rPr>
+          <w:rFonts w:cstheme="minorHAnsi"/>
+        </w:rPr>
+        <w:t xml:space="preserve">key: </w:t>
+      </w:r>
+      <w:proofErr w:type="spellStart"/>
+      <w:r>
+        <w:rPr>
+          <w:rFonts w:cstheme="minorHAnsi"/>
+        </w:rPr>
+        <w:t>khóa</w:t>
+      </w:r>
+      <w:proofErr w:type="spellEnd"/>
+      <w:r>
+        <w:rPr>
+          <w:rFonts w:cstheme="minorHAnsi"/>
+        </w:rPr>
+        <w:t xml:space="preserve"> </w:t>
+      </w:r>
+      <w:proofErr w:type="spellStart"/>
+      <w:r>
+        <w:rPr>
+          <w:rFonts w:cstheme="minorHAnsi"/>
+        </w:rPr>
+        <w:t>chính</w:t>
+      </w:r>
+      <w:proofErr w:type="spellEnd"/>
+      <w:r>
+        <w:rPr>
+          <w:rFonts w:cstheme="minorHAnsi"/>
+        </w:rPr>
+        <w:t xml:space="preserve"> </w:t>
+      </w:r>
+      <w:proofErr w:type="spellStart"/>
+      <w:r>
+        <w:rPr>
+          <w:rFonts w:cstheme="minorHAnsi"/>
+        </w:rPr>
+        <w:t>của</w:t>
+      </w:r>
+      <w:proofErr w:type="spellEnd"/>
+      <w:r>
+        <w:rPr>
+          <w:rFonts w:cstheme="minorHAnsi"/>
+        </w:rPr>
+        <w:t xml:space="preserve"> record</w:t>
+      </w:r>
+    </w:p>
+    <w:p>
+      <w:pPr>
+        <w:pStyle w:val="oancuaDanhsach"/>
+      </w:pPr>
+      <w:proofErr w:type="spellStart"/>
+      <w:r>
+        <w:lastRenderedPageBreak/>
         <w:t>Ví</w:t>
       </w:r>
       <w:proofErr w:type="spellEnd"/>
@@ -13566,10 +14606,7 @@
       </w:r>
       <w:proofErr w:type="spellEnd"/>
       <w:r>
-        <w:t xml:space="preserve"> </w:t>
-      </w:r>
-      <w:r>
-        <w:t xml:space="preserve">namespace test, set </w:t>
+        <w:t xml:space="preserve"> namespace test, set </w:t>
       </w:r>
       <w:proofErr w:type="spellStart"/>
       <w:r>
@@ -13603,6 +14640,9 @@
         <w:pStyle w:val="oancuaDanhsach"/>
       </w:pPr>
       <w:r>
+        <w:rPr>
+          <w:noProof/>
+        </w:rPr>
         <w:drawing>
           <wp:inline distT="0" distB="0" distL="0" distR="0" wp14:anchorId="040DB10A" wp14:editId="7D02B619">
             <wp:extent cx="5943600" cy="2158365"/>
@@ -13619,7 +14659,7 @@
                     <pic:cNvPicPr/>
                   </pic:nvPicPr>
                   <pic:blipFill>
-                    <a:blip r:embed="rId23"/>
+                    <a:blip r:embed="rId25"/>
                     <a:stretch>
                       <a:fillRect/>
                     </a:stretch>
@@ -13663,6 +14703,336 @@
       </w:pPr>
       <w:proofErr w:type="spellStart"/>
       <w:r>
+        <w:t>Cú</w:t>
+      </w:r>
+      <w:proofErr w:type="spellEnd"/>
+      <w:r>
+        <w:t xml:space="preserve"> </w:t>
+      </w:r>
+      <w:proofErr w:type="spellStart"/>
+      <w:r>
+        <w:t>pháp</w:t>
+      </w:r>
+      <w:proofErr w:type="spellEnd"/>
+      <w:r>
+        <w:t xml:space="preserve">: </w:t>
+      </w:r>
+      <w:r>
+        <w:rPr>
+          <w:rStyle w:val="hljs-keyword"/>
+          <w:rFonts w:ascii="Consolas" w:hAnsi="Consolas"/>
+          <w:b/>
+          <w:bCs/>
+          <w:color w:val="333333"/>
+          <w:sz w:val="20"/>
+          <w:szCs w:val="20"/>
+        </w:rPr>
+        <w:t>DELETE</w:t>
+      </w:r>
+      <w:r>
+        <w:rPr>
+          <w:rFonts w:ascii="Consolas" w:hAnsi="Consolas"/>
+          <w:color w:val="333333"/>
+          <w:sz w:val="20"/>
+          <w:szCs w:val="20"/>
+        </w:rPr>
+        <w:t xml:space="preserve"> </w:t>
+      </w:r>
+      <w:r>
+        <w:rPr>
+          <w:rStyle w:val="hljs-keyword"/>
+          <w:rFonts w:ascii="Consolas" w:hAnsi="Consolas"/>
+          <w:b/>
+          <w:bCs/>
+          <w:color w:val="333333"/>
+          <w:sz w:val="20"/>
+          <w:szCs w:val="20"/>
+        </w:rPr>
+        <w:t>FROM</w:t>
+      </w:r>
+      <w:r>
+        <w:rPr>
+          <w:rFonts w:ascii="Consolas" w:hAnsi="Consolas"/>
+          <w:color w:val="333333"/>
+          <w:sz w:val="20"/>
+          <w:szCs w:val="20"/>
+        </w:rPr>
+        <w:t xml:space="preserve"> &lt;ns&gt;</w:t>
+      </w:r>
+      <w:proofErr w:type="gramStart"/>
+      <w:r>
+        <w:rPr>
+          <w:rFonts w:ascii="Consolas" w:hAnsi="Consolas"/>
+          <w:color w:val="333333"/>
+          <w:sz w:val="20"/>
+          <w:szCs w:val="20"/>
+        </w:rPr>
+        <w:t>[.&lt;</w:t>
+      </w:r>
+      <w:proofErr w:type="gramEnd"/>
+      <w:r>
+        <w:rPr>
+          <w:rStyle w:val="hljs-keyword"/>
+          <w:rFonts w:ascii="Consolas" w:hAnsi="Consolas"/>
+          <w:b/>
+          <w:bCs/>
+          <w:color w:val="333333"/>
+          <w:sz w:val="20"/>
+          <w:szCs w:val="20"/>
+        </w:rPr>
+        <w:t>set</w:t>
+      </w:r>
+      <w:r>
+        <w:rPr>
+          <w:rFonts w:ascii="Consolas" w:hAnsi="Consolas"/>
+          <w:color w:val="333333"/>
+          <w:sz w:val="20"/>
+          <w:szCs w:val="20"/>
+        </w:rPr>
+        <w:t xml:space="preserve">&gt;] </w:t>
+      </w:r>
+      <w:r>
+        <w:rPr>
+          <w:rStyle w:val="hljs-keyword"/>
+          <w:rFonts w:ascii="Consolas" w:hAnsi="Consolas"/>
+          <w:b/>
+          <w:bCs/>
+          <w:color w:val="333333"/>
+          <w:sz w:val="20"/>
+          <w:szCs w:val="20"/>
+        </w:rPr>
+        <w:t>WHERE</w:t>
+      </w:r>
+      <w:r>
+        <w:rPr>
+          <w:rFonts w:ascii="Consolas" w:hAnsi="Consolas"/>
+          <w:color w:val="333333"/>
+          <w:sz w:val="20"/>
+          <w:szCs w:val="20"/>
+        </w:rPr>
+        <w:t xml:space="preserve"> PK=&lt;</w:t>
+      </w:r>
+      <w:r>
+        <w:rPr>
+          <w:rStyle w:val="hljs-keyword"/>
+          <w:rFonts w:ascii="Consolas" w:hAnsi="Consolas"/>
+          <w:b/>
+          <w:bCs/>
+          <w:color w:val="333333"/>
+          <w:sz w:val="20"/>
+          <w:szCs w:val="20"/>
+        </w:rPr>
+        <w:t>key</w:t>
+      </w:r>
+      <w:r>
+        <w:rPr>
+          <w:rFonts w:ascii="Consolas" w:hAnsi="Consolas"/>
+          <w:color w:val="333333"/>
+          <w:sz w:val="20"/>
+          <w:szCs w:val="20"/>
+        </w:rPr>
+        <w:t>&gt;</w:t>
+      </w:r>
+    </w:p>
+    <w:p>
+      <w:pPr>
+        <w:pStyle w:val="oancuaDanhsach"/>
+        <w:rPr>
+          <w:rFonts w:cstheme="minorHAnsi"/>
+        </w:rPr>
+      </w:pPr>
+      <w:proofErr w:type="spellStart"/>
+      <w:r>
+        <w:rPr>
+          <w:rFonts w:cstheme="minorHAnsi"/>
+        </w:rPr>
+        <w:t>Trong</w:t>
+      </w:r>
+      <w:proofErr w:type="spellEnd"/>
+      <w:r>
+        <w:rPr>
+          <w:rFonts w:cstheme="minorHAnsi"/>
+        </w:rPr>
+        <w:t xml:space="preserve"> </w:t>
+      </w:r>
+      <w:proofErr w:type="spellStart"/>
+      <w:r>
+        <w:rPr>
+          <w:rFonts w:cstheme="minorHAnsi"/>
+        </w:rPr>
+        <w:t>đó</w:t>
+      </w:r>
+      <w:proofErr w:type="spellEnd"/>
+      <w:r>
+        <w:rPr>
+          <w:rFonts w:cstheme="minorHAnsi"/>
+        </w:rPr>
+        <w:t>:</w:t>
+      </w:r>
+    </w:p>
+    <w:p>
+      <w:pPr>
+        <w:pStyle w:val="oancuaDanhsach"/>
+        <w:numPr>
+          <w:ilvl w:val="1"/>
+          <w:numId w:val="2"/>
+        </w:numPr>
+        <w:rPr>
+          <w:rFonts w:cstheme="minorHAnsi"/>
+        </w:rPr>
+      </w:pPr>
+      <w:r>
+        <w:rPr>
+          <w:rFonts w:cstheme="minorHAnsi"/>
+        </w:rPr>
+        <w:t xml:space="preserve">ns: </w:t>
+      </w:r>
+      <w:proofErr w:type="spellStart"/>
+      <w:r>
+        <w:rPr>
+          <w:rFonts w:cstheme="minorHAnsi"/>
+        </w:rPr>
+        <w:t>tên</w:t>
+      </w:r>
+      <w:proofErr w:type="spellEnd"/>
+      <w:r>
+        <w:rPr>
+          <w:rFonts w:cstheme="minorHAnsi"/>
+        </w:rPr>
+        <w:t xml:space="preserve"> namespace</w:t>
+      </w:r>
+    </w:p>
+    <w:p>
+      <w:pPr>
+        <w:pStyle w:val="oancuaDanhsach"/>
+        <w:numPr>
+          <w:ilvl w:val="1"/>
+          <w:numId w:val="2"/>
+        </w:numPr>
+        <w:rPr>
+          <w:rFonts w:cstheme="minorHAnsi"/>
+        </w:rPr>
+      </w:pPr>
+      <w:r>
+        <w:rPr>
+          <w:rFonts w:cstheme="minorHAnsi"/>
+        </w:rPr>
+        <w:t xml:space="preserve">set: </w:t>
+      </w:r>
+      <w:proofErr w:type="spellStart"/>
+      <w:r>
+        <w:rPr>
+          <w:rFonts w:cstheme="minorHAnsi"/>
+        </w:rPr>
+        <w:t>tên</w:t>
+      </w:r>
+      <w:proofErr w:type="spellEnd"/>
+      <w:r>
+        <w:rPr>
+          <w:rFonts w:cstheme="minorHAnsi"/>
+        </w:rPr>
+        <w:t xml:space="preserve"> set</w:t>
+      </w:r>
+    </w:p>
+    <w:p>
+      <w:pPr>
+        <w:pStyle w:val="oancuaDanhsach"/>
+        <w:numPr>
+          <w:ilvl w:val="1"/>
+          <w:numId w:val="2"/>
+        </w:numPr>
+        <w:rPr>
+          <w:rFonts w:cstheme="minorHAnsi"/>
+        </w:rPr>
+      </w:pPr>
+      <w:r>
+        <w:rPr>
+          <w:rFonts w:cstheme="minorHAnsi"/>
+        </w:rPr>
+        <w:t xml:space="preserve">key: </w:t>
+      </w:r>
+      <w:proofErr w:type="spellStart"/>
+      <w:r>
+        <w:rPr>
+          <w:rFonts w:cstheme="minorHAnsi"/>
+        </w:rPr>
+        <w:t>khóa</w:t>
+      </w:r>
+      <w:proofErr w:type="spellEnd"/>
+      <w:r>
+        <w:rPr>
+          <w:rFonts w:cstheme="minorHAnsi"/>
+        </w:rPr>
+        <w:t xml:space="preserve"> </w:t>
+      </w:r>
+      <w:proofErr w:type="spellStart"/>
+      <w:r>
+        <w:rPr>
+          <w:rFonts w:cstheme="minorHAnsi"/>
+        </w:rPr>
+        <w:t>chính</w:t>
+      </w:r>
+      <w:proofErr w:type="spellEnd"/>
+      <w:r>
+        <w:rPr>
+          <w:rFonts w:cstheme="minorHAnsi"/>
+        </w:rPr>
+        <w:t xml:space="preserve"> </w:t>
+      </w:r>
+      <w:proofErr w:type="spellStart"/>
+      <w:r>
+        <w:rPr>
+          <w:rFonts w:cstheme="minorHAnsi"/>
+        </w:rPr>
+        <w:t>của</w:t>
+      </w:r>
+      <w:proofErr w:type="spellEnd"/>
+      <w:r>
+        <w:rPr>
+          <w:rFonts w:cstheme="minorHAnsi"/>
+        </w:rPr>
+        <w:t xml:space="preserve"> record</w:t>
+      </w:r>
+      <w:r>
+        <w:rPr>
+          <w:rFonts w:cstheme="minorHAnsi"/>
+        </w:rPr>
+        <w:t xml:space="preserve"> </w:t>
+      </w:r>
+      <w:proofErr w:type="spellStart"/>
+      <w:r>
+        <w:rPr>
+          <w:rFonts w:cstheme="minorHAnsi"/>
+        </w:rPr>
+        <w:t>cần</w:t>
+      </w:r>
+      <w:proofErr w:type="spellEnd"/>
+      <w:r>
+        <w:rPr>
+          <w:rFonts w:cstheme="minorHAnsi"/>
+        </w:rPr>
+        <w:t xml:space="preserve"> </w:t>
+      </w:r>
+      <w:proofErr w:type="spellStart"/>
+      <w:r>
+        <w:rPr>
+          <w:rFonts w:cstheme="minorHAnsi"/>
+        </w:rPr>
+        <w:t>xóa</w:t>
+      </w:r>
+      <w:proofErr w:type="spellEnd"/>
+    </w:p>
+    <w:p>
+      <w:pPr>
+        <w:pStyle w:val="oancuaDanhsach"/>
+      </w:pPr>
+    </w:p>
+    <w:p>
+      <w:pPr>
+        <w:pStyle w:val="oancuaDanhsach"/>
+      </w:pPr>
+      <w:proofErr w:type="spellStart"/>
+      <w:r>
         <w:t>Ví</w:t>
       </w:r>
       <w:proofErr w:type="spellEnd"/>
@@ -13801,10 +15171,7 @@
       </w:r>
       <w:proofErr w:type="spellEnd"/>
       <w:r>
-        <w:t>’</w:t>
-      </w:r>
-      <w:r>
-        <w:t>):</w:t>
+        <w:t>’):</w:t>
       </w:r>
     </w:p>
     <w:p>
@@ -13836,6 +15203,9 @@
         <w:t xml:space="preserve">' </w:t>
       </w:r>
       <w:r>
+        <w:rPr>
+          <w:noProof/>
+        </w:rPr>
         <w:drawing>
           <wp:inline distT="0" distB="0" distL="0" distR="0" wp14:anchorId="380D8FE0" wp14:editId="7B5561F5">
             <wp:extent cx="4734586" cy="381053"/>
@@ -13852,7 +15222,7 @@
                     <pic:cNvPicPr/>
                   </pic:nvPicPr>
                   <pic:blipFill>
-                    <a:blip r:embed="rId24"/>
+                    <a:blip r:embed="rId26"/>
                     <a:stretch>
                       <a:fillRect/>
                     </a:stretch>
@@ -13876,6 +15246,11 @@
     <w:p>
       <w:pPr>
         <w:pStyle w:val="oancuaDanhsach"/>
+      </w:pPr>
+    </w:p>
+    <w:p>
+      <w:pPr>
+        <w:pStyle w:val="oancuaDanhsach"/>
         <w:numPr>
           <w:ilvl w:val="0"/>
           <w:numId w:val="10"/>
@@ -13904,6 +15279,59 @@
       </w:pPr>
       <w:proofErr w:type="spellStart"/>
       <w:r>
+        <w:t>Cú</w:t>
+      </w:r>
+      <w:proofErr w:type="spellEnd"/>
+      <w:r>
+        <w:t xml:space="preserve"> </w:t>
+      </w:r>
+      <w:proofErr w:type="spellStart"/>
+      <w:r>
+        <w:t>pháp</w:t>
+      </w:r>
+      <w:proofErr w:type="spellEnd"/>
+      <w:r>
+        <w:t xml:space="preserve">: </w:t>
+      </w:r>
+      <w:proofErr w:type="spellStart"/>
+      <w:r>
+        <w:t>Giống</w:t>
+      </w:r>
+      <w:proofErr w:type="spellEnd"/>
+      <w:r>
+        <w:t xml:space="preserve"> </w:t>
+      </w:r>
+      <w:proofErr w:type="spellStart"/>
+      <w:r>
+        <w:t>với</w:t>
+      </w:r>
+      <w:proofErr w:type="spellEnd"/>
+      <w:r>
+        <w:t xml:space="preserve"> </w:t>
+      </w:r>
+      <w:proofErr w:type="spellStart"/>
+      <w:r>
+        <w:t>câu</w:t>
+      </w:r>
+      <w:proofErr w:type="spellEnd"/>
+      <w:r>
+        <w:t xml:space="preserve"> </w:t>
+      </w:r>
+      <w:proofErr w:type="spellStart"/>
+      <w:r>
+        <w:t>lệnh</w:t>
+      </w:r>
+      <w:proofErr w:type="spellEnd"/>
+      <w:r>
+        <w:t xml:space="preserve"> insert</w:t>
+      </w:r>
+    </w:p>
+    <w:p>
+      <w:pPr>
+        <w:pStyle w:val="oancuaDanhsach"/>
+      </w:pPr>
+      <w:proofErr w:type="spellStart"/>
+      <w:r>
         <w:t>Ví</w:t>
       </w:r>
       <w:proofErr w:type="spellEnd"/>
@@ -14017,6 +15445,9 @@
         <w:pStyle w:val="oancuaDanhsach"/>
       </w:pPr>
       <w:r>
+        <w:rPr>
+          <w:noProof/>
+        </w:rPr>
         <w:drawing>
           <wp:inline distT="0" distB="0" distL="0" distR="0" wp14:anchorId="32B9215D" wp14:editId="1237DDC9">
             <wp:extent cx="5943600" cy="466725"/>
@@ -14033,7 +15464,7 @@
                     <pic:cNvPicPr/>
                   </pic:nvPicPr>
                   <pic:blipFill>
-                    <a:blip r:embed="rId25"/>
+                    <a:blip r:embed="rId27"/>
                     <a:stretch>
                       <a:fillRect/>
                     </a:stretch>
@@ -14100,6 +15531,9 @@
         <w:ind w:left="360"/>
       </w:pPr>
       <w:r>
+        <w:rPr>
+          <w:noProof/>
+        </w:rPr>
         <w:lastRenderedPageBreak/>
         <w:drawing>
           <wp:inline distT="0" distB="0" distL="0" distR="0" wp14:anchorId="0C25F084" wp14:editId="1284CCAF">
@@ -14117,7 +15551,7 @@
                     <pic:cNvPicPr/>
                   </pic:nvPicPr>
                   <pic:blipFill>
-                    <a:blip r:embed="rId26"/>
+                    <a:blip r:embed="rId28"/>
                     <a:stretch>
                       <a:fillRect/>
                     </a:stretch>
@@ -14382,7 +15816,7 @@
                     </pic:cNvPicPr>
                   </pic:nvPicPr>
                   <pic:blipFill>
-                    <a:blip r:embed="rId27">
+                    <a:blip r:embed="rId29">
                       <a:extLst>
                         <a:ext uri="{28A0092B-C50C-407E-A947-70E740481C1C}">
                           <a14:useLocalDpi xmlns:a14="http://schemas.microsoft.com/office/drawing/2010/main" val="0"/>
@@ -15929,7 +17363,7 @@
       <w:r>
         <w:t>Single point of failure: A single point of failure (SPOF) is a part of a system that, if it </w:t>
       </w:r>
-      <w:hyperlink r:id="rId28" w:tooltip="Failure" w:history="1">
+      <w:hyperlink r:id="rId30" w:tooltip="Failure" w:history="1">
         <w:r>
           <w:t>fails</w:t>
         </w:r>
@@ -15937,7 +17371,7 @@
       <w:r>
         <w:t>, will </w:t>
       </w:r>
-      <w:hyperlink r:id="rId29" w:tooltip="Cascading failure" w:history="1">
+      <w:hyperlink r:id="rId31" w:tooltip="Cascading failure" w:history="1">
         <w:r>
           <w:t>stop the entire system from working</w:t>
         </w:r>
@@ -15951,7 +17385,7 @@
         </w:rPr>
         <w:t>.</w:t>
       </w:r>
-      <w:hyperlink r:id="rId30" w:anchor="cite_note-1" w:history="1"/>
+      <w:hyperlink r:id="rId32" w:anchor="cite_note-1" w:history="1"/>
       <w:r>
         <w:rPr>
           <w:rFonts w:ascii="Arial" w:hAnsi="Arial" w:cs="Arial"/>
@@ -15961,7 +17395,7 @@
         </w:rPr>
         <w:t>(</w:t>
       </w:r>
-      <w:hyperlink r:id="rId31" w:history="1">
+      <w:hyperlink r:id="rId33" w:history="1">
         <w:r>
           <w:rPr>
             <w:rStyle w:val="Siuktni"/>
@@ -16000,7 +17434,7 @@
       <w:r>
         <w:t xml:space="preserve"> (</w:t>
       </w:r>
-      <w:hyperlink r:id="rId32" w:anchor="Basic_concepts" w:history="1">
+      <w:hyperlink r:id="rId34" w:anchor="Basic_concepts" w:history="1">
         <w:r>
           <w:rPr>
             <w:rStyle w:val="Siuktni"/>
@@ -16025,7 +17459,7 @@
       <w:r>
         <w:t xml:space="preserve"> (</w:t>
       </w:r>
-      <w:hyperlink r:id="rId33" w:history="1">
+      <w:hyperlink r:id="rId35" w:history="1">
         <w:r>
           <w:rPr>
             <w:rStyle w:val="Siuktni"/>
@@ -17503,6 +18937,11 @@
       <w:u w:val="single"/>
     </w:rPr>
   </w:style>
+  <w:style w:type="character" w:customStyle="1" w:styleId="hljs-keyword">
+    <w:name w:val="hljs-keyword"/>
+    <w:basedOn w:val="Phngmcinhcuaoanvn"/>
+    <w:rsid w:val="00600A91"/>
+  </w:style>
 </w:styles>
 </file>
 

</xml_diff>